<commit_message>
made descriptions of internships smaller
</commit_message>
<xml_diff>
--- a/Resume.docx
+++ b/Resume.docx
@@ -611,101 +611,196 @@
     </w:p>
     <w:p>
       <w:pPr>
-        <w:pStyle w:val="Heading2"/>
-        <w:rPr>
-          <w:sz w:val="20"/>
-          <w:szCs w:val="20"/>
-          <w:u w:val="single"/>
-        </w:rPr>
-      </w:pPr>
-      <w:r>
-        <w:rPr>
-          <w:caps w:val="0"/>
-          <w:sz w:val="20"/>
-          <w:szCs w:val="20"/>
-          <w:u w:val="single"/>
-        </w:rPr>
-        <w:t>Dougherty Valley High School</w:t>
-      </w:r>
-      <w:r>
-        <w:rPr>
-          <w:caps w:val="0"/>
-          <w:sz w:val="20"/>
-          <w:szCs w:val="20"/>
-        </w:rPr>
-        <w:t xml:space="preserve"> |</w:t>
-      </w:r>
-      <w:r>
-        <w:rPr>
-          <w:i/>
-          <w:caps w:val="0"/>
-          <w:sz w:val="20"/>
-          <w:szCs w:val="20"/>
-        </w:rPr>
-        <w:t xml:space="preserve"> High School Diploma </w:t>
-      </w:r>
-      <w:r>
-        <w:rPr>
-          <w:caps w:val="0"/>
-          <w:sz w:val="20"/>
-          <w:szCs w:val="20"/>
-        </w:rPr>
-        <w:t>|</w:t>
-      </w:r>
-      <w:r>
-        <w:rPr>
-          <w:i/>
-          <w:caps w:val="0"/>
-          <w:sz w:val="20"/>
-          <w:szCs w:val="20"/>
-        </w:rPr>
-        <w:t> Class of 2018 </w:t>
-      </w:r>
-      <w:r>
-        <w:rPr>
-          <w:caps w:val="0"/>
-          <w:sz w:val="20"/>
-          <w:szCs w:val="20"/>
-        </w:rPr>
-        <w:t>|</w:t>
-      </w:r>
-      <w:r>
-        <w:rPr>
-          <w:i/>
-          <w:caps w:val="0"/>
-          <w:sz w:val="20"/>
-          <w:szCs w:val="20"/>
-        </w:rPr>
-        <w:t> Weighted GPA: 4.19</w:t>
-      </w:r>
-      <w:r>
-        <w:rPr>
-          <w:caps w:val="0"/>
-          <w:sz w:val="20"/>
-          <w:szCs w:val="20"/>
-        </w:rPr>
-        <w:t xml:space="preserve"> |</w:t>
-      </w:r>
-      <w:r>
-        <w:rPr>
-          <w:i/>
-          <w:caps w:val="0"/>
-          <w:sz w:val="20"/>
-          <w:szCs w:val="20"/>
-        </w:rPr>
-        <w:t xml:space="preserve"> Unweighted GPA: 3.98 </w:t>
-      </w:r>
-      <w:r>
-        <w:rPr>
-          <w:caps w:val="0"/>
-          <w:sz w:val="20"/>
-          <w:szCs w:val="20"/>
-        </w:rPr>
-        <w:t>|</w:t>
+        <w:pStyle w:val="Heading1"/>
+        <w:spacing w:before="200"/>
+        <w:rPr>
+          <w:sz w:val="24"/>
+          <w:szCs w:val="24"/>
+        </w:rPr>
+      </w:pPr>
+      <w:r>
+        <w:rPr>
+          <w:sz w:val="24"/>
+          <w:szCs w:val="24"/>
+        </w:rPr>
+        <w:t xml:space="preserve">Work </w:t>
+      </w:r>
+      <w:r>
+        <w:rPr>
+          <w:sz w:val="24"/>
+          <w:szCs w:val="24"/>
+        </w:rPr>
+        <w:t>E</w:t>
+      </w:r>
+      <w:r>
+        <w:rPr>
+          <w:sz w:val="24"/>
+          <w:szCs w:val="24"/>
+        </w:rPr>
+        <w:t>xperience</w:t>
       </w:r>
     </w:p>
     <w:p>
       <w:pPr>
+        <w:pStyle w:val="Heading2"/>
+        <w:rPr>
+          <w:caps w:val="0"/>
+          <w:sz w:val="20"/>
+          <w:szCs w:val="20"/>
+        </w:rPr>
+      </w:pPr>
+      <w:r>
+        <w:rPr>
+          <w:caps w:val="0"/>
+          <w:sz w:val="20"/>
+          <w:szCs w:val="20"/>
+          <w:u w:val="single"/>
+        </w:rPr>
+        <w:t>Verizon</w:t>
+      </w:r>
+      <w:r>
+        <w:rPr>
+          <w:caps w:val="0"/>
+          <w:sz w:val="20"/>
+          <w:szCs w:val="20"/>
+        </w:rPr>
+        <w:t xml:space="preserve"> | </w:t>
+      </w:r>
+      <w:r>
+        <w:rPr>
+          <w:i/>
+          <w:caps w:val="0"/>
+          <w:sz w:val="20"/>
+          <w:szCs w:val="20"/>
+        </w:rPr>
+        <w:t>Engineer I – Product Engineering</w:t>
+      </w:r>
+      <w:r>
+        <w:rPr>
+          <w:i/>
+          <w:caps w:val="0"/>
+          <w:sz w:val="20"/>
+          <w:szCs w:val="20"/>
+        </w:rPr>
+        <w:t> </w:t>
+      </w:r>
+      <w:r>
+        <w:rPr>
+          <w:caps w:val="0"/>
+          <w:sz w:val="20"/>
+          <w:szCs w:val="20"/>
+        </w:rPr>
+        <w:t>|</w:t>
+      </w:r>
+      <w:r>
+        <w:rPr>
+          <w:i/>
+          <w:caps w:val="0"/>
+          <w:sz w:val="20"/>
+          <w:szCs w:val="20"/>
+        </w:rPr>
+        <w:t> </w:t>
+      </w:r>
+      <w:r>
+        <w:rPr>
+          <w:i/>
+          <w:caps w:val="0"/>
+          <w:sz w:val="20"/>
+          <w:szCs w:val="20"/>
+        </w:rPr>
+        <w:t>January</w:t>
+      </w:r>
+      <w:r>
+        <w:rPr>
+          <w:i/>
+          <w:caps w:val="0"/>
+          <w:sz w:val="20"/>
+          <w:szCs w:val="20"/>
+        </w:rPr>
+        <w:t xml:space="preserve"> 202</w:t>
+      </w:r>
+      <w:r>
+        <w:rPr>
+          <w:i/>
+          <w:caps w:val="0"/>
+          <w:sz w:val="20"/>
+          <w:szCs w:val="20"/>
+        </w:rPr>
+        <w:t>2</w:t>
+      </w:r>
+      <w:r>
+        <w:rPr>
+          <w:i/>
+          <w:caps w:val="0"/>
+          <w:sz w:val="20"/>
+          <w:szCs w:val="20"/>
+        </w:rPr>
+        <w:t xml:space="preserve"> – </w:t>
+      </w:r>
+      <w:r>
+        <w:rPr>
+          <w:i/>
+          <w:caps w:val="0"/>
+          <w:sz w:val="20"/>
+          <w:szCs w:val="20"/>
+        </w:rPr>
+        <w:t>June</w:t>
+      </w:r>
+      <w:r>
+        <w:rPr>
+          <w:i/>
+          <w:caps w:val="0"/>
+          <w:sz w:val="20"/>
+          <w:szCs w:val="20"/>
+        </w:rPr>
+        <w:t xml:space="preserve"> 202</w:t>
+      </w:r>
+      <w:r>
+        <w:rPr>
+          <w:i/>
+          <w:caps w:val="0"/>
+          <w:sz w:val="20"/>
+          <w:szCs w:val="20"/>
+        </w:rPr>
+        <w:t>2</w:t>
+      </w:r>
+      <w:r>
+        <w:rPr>
+          <w:caps w:val="0"/>
+          <w:sz w:val="20"/>
+          <w:szCs w:val="20"/>
+        </w:rPr>
+        <w:t xml:space="preserve"> | </w:t>
+      </w:r>
+      <w:r>
+        <w:rPr>
+          <w:i/>
+          <w:caps w:val="0"/>
+          <w:sz w:val="20"/>
+          <w:szCs w:val="20"/>
+        </w:rPr>
+        <w:t>Walnut Creek, CA (Remote)</w:t>
+      </w:r>
+      <w:r>
+        <w:rPr>
+          <w:i/>
+          <w:caps w:val="0"/>
+          <w:sz w:val="20"/>
+          <w:szCs w:val="20"/>
+        </w:rPr>
+        <w:t xml:space="preserve"> </w:t>
+      </w:r>
+      <w:r>
+        <w:rPr>
+          <w:caps w:val="0"/>
+          <w:sz w:val="20"/>
+          <w:szCs w:val="20"/>
+        </w:rPr>
+        <w:t>|</w:t>
+      </w:r>
+    </w:p>
+    <w:p>
+      <w:pPr>
         <w:pStyle w:val="ListBullet"/>
         <w:spacing w:after="100" w:line="240" w:lineRule="auto"/>
         <w:rPr>
@@ -718,11 +813,902 @@
           <w:sz w:val="20"/>
           <w:szCs w:val="20"/>
         </w:rPr>
-        <w:t>Awarded Highest Honors on Diploma</w:t>
+        <w:t>Worked on Verizon Smart Family technology and product development team</w:t>
       </w:r>
     </w:p>
     <w:p>
       <w:pPr>
+        <w:pStyle w:val="ListBullet"/>
+        <w:spacing w:after="100" w:line="240" w:lineRule="auto"/>
+        <w:rPr>
+          <w:sz w:val="20"/>
+          <w:szCs w:val="20"/>
+        </w:rPr>
+      </w:pPr>
+      <w:r>
+        <w:rPr>
+          <w:sz w:val="20"/>
+          <w:szCs w:val="20"/>
+        </w:rPr>
+        <w:t xml:space="preserve">Developed web app for visualizing current and M-o-M changes in ratings, reviews, tickets, and survey information; software development included using Flask, </w:t>
+      </w:r>
+      <w:proofErr w:type="spellStart"/>
+      <w:r>
+        <w:rPr>
+          <w:sz w:val="20"/>
+          <w:szCs w:val="20"/>
+        </w:rPr>
+        <w:t>TinyDB</w:t>
+      </w:r>
+      <w:proofErr w:type="spellEnd"/>
+      <w:r>
+        <w:rPr>
+          <w:sz w:val="20"/>
+          <w:szCs w:val="20"/>
+        </w:rPr>
+        <w:t>, Chart.js, and Bootstrap</w:t>
+      </w:r>
+    </w:p>
+    <w:p>
+      <w:pPr>
+        <w:pStyle w:val="ListBullet"/>
+        <w:spacing w:after="100" w:line="240" w:lineRule="auto"/>
+        <w:rPr>
+          <w:sz w:val="20"/>
+          <w:szCs w:val="20"/>
+        </w:rPr>
+      </w:pPr>
+      <w:r>
+        <w:rPr>
+          <w:sz w:val="20"/>
+          <w:szCs w:val="20"/>
+        </w:rPr>
+        <w:t>Developed a</w:t>
+      </w:r>
+      <w:r>
+        <w:rPr>
+          <w:sz w:val="20"/>
+          <w:szCs w:val="20"/>
+        </w:rPr>
+        <w:t xml:space="preserve"> </w:t>
+      </w:r>
+      <w:r>
+        <w:rPr>
+          <w:sz w:val="20"/>
+          <w:szCs w:val="20"/>
+        </w:rPr>
+        <w:t>network geofencing algorithm that improved geofence entry/exit accuracy without the use of GPS; created a web app for visualizing the different variations of the algorithm on a map</w:t>
+      </w:r>
+    </w:p>
+    <w:p>
+      <w:pPr>
+        <w:pStyle w:val="ListBullet"/>
+        <w:spacing w:after="100" w:line="240" w:lineRule="auto"/>
+        <w:rPr>
+          <w:sz w:val="20"/>
+          <w:szCs w:val="20"/>
+        </w:rPr>
+      </w:pPr>
+      <w:r>
+        <w:rPr>
+          <w:sz w:val="20"/>
+          <w:szCs w:val="20"/>
+        </w:rPr>
+        <w:t>Learned about the processes behind product development and software releases; gained familiarity with Google Play Console and App Store Connect; performed vendor/SDK evaluation by testing, comparing, and reporting on solutions</w:t>
+      </w:r>
+    </w:p>
+    <w:p>
+      <w:pPr>
+        <w:pStyle w:val="Heading2"/>
+        <w:rPr>
+          <w:sz w:val="20"/>
+          <w:szCs w:val="20"/>
+          <w:u w:val="single"/>
+        </w:rPr>
+      </w:pPr>
+      <w:r>
+        <w:rPr>
+          <w:caps w:val="0"/>
+          <w:sz w:val="20"/>
+          <w:szCs w:val="20"/>
+          <w:u w:val="single"/>
+        </w:rPr>
+        <w:t>Verizon</w:t>
+      </w:r>
+      <w:r>
+        <w:rPr>
+          <w:caps w:val="0"/>
+          <w:sz w:val="20"/>
+          <w:szCs w:val="20"/>
+        </w:rPr>
+        <w:t xml:space="preserve"> | </w:t>
+      </w:r>
+      <w:r>
+        <w:rPr>
+          <w:i/>
+          <w:caps w:val="0"/>
+          <w:sz w:val="20"/>
+          <w:szCs w:val="20"/>
+        </w:rPr>
+        <w:t>Consumer Product Engineering</w:t>
+      </w:r>
+      <w:r>
+        <w:rPr>
+          <w:i/>
+          <w:caps w:val="0"/>
+          <w:sz w:val="20"/>
+          <w:szCs w:val="20"/>
+        </w:rPr>
+        <w:t xml:space="preserve"> Intern </w:t>
+      </w:r>
+      <w:r>
+        <w:rPr>
+          <w:caps w:val="0"/>
+          <w:sz w:val="20"/>
+          <w:szCs w:val="20"/>
+        </w:rPr>
+        <w:t>|</w:t>
+      </w:r>
+      <w:r>
+        <w:rPr>
+          <w:i/>
+          <w:caps w:val="0"/>
+          <w:sz w:val="20"/>
+          <w:szCs w:val="20"/>
+        </w:rPr>
+        <w:t> June 202</w:t>
+      </w:r>
+      <w:r>
+        <w:rPr>
+          <w:i/>
+          <w:caps w:val="0"/>
+          <w:sz w:val="20"/>
+          <w:szCs w:val="20"/>
+        </w:rPr>
+        <w:t>1</w:t>
+      </w:r>
+      <w:r>
+        <w:rPr>
+          <w:i/>
+          <w:caps w:val="0"/>
+          <w:sz w:val="20"/>
+          <w:szCs w:val="20"/>
+        </w:rPr>
+        <w:t xml:space="preserve"> – August 202</w:t>
+      </w:r>
+      <w:r>
+        <w:rPr>
+          <w:i/>
+          <w:caps w:val="0"/>
+          <w:sz w:val="20"/>
+          <w:szCs w:val="20"/>
+        </w:rPr>
+        <w:t>1</w:t>
+      </w:r>
+      <w:r>
+        <w:rPr>
+          <w:caps w:val="0"/>
+          <w:sz w:val="20"/>
+          <w:szCs w:val="20"/>
+        </w:rPr>
+        <w:t xml:space="preserve"> | </w:t>
+      </w:r>
+      <w:r>
+        <w:rPr>
+          <w:i/>
+          <w:caps w:val="0"/>
+          <w:sz w:val="20"/>
+          <w:szCs w:val="20"/>
+        </w:rPr>
+        <w:t>Walnut Creek, CA (Remote)</w:t>
+      </w:r>
+      <w:r>
+        <w:rPr>
+          <w:i/>
+          <w:caps w:val="0"/>
+          <w:sz w:val="20"/>
+          <w:szCs w:val="20"/>
+        </w:rPr>
+        <w:t xml:space="preserve"> </w:t>
+      </w:r>
+      <w:r>
+        <w:rPr>
+          <w:caps w:val="0"/>
+          <w:sz w:val="20"/>
+          <w:szCs w:val="20"/>
+        </w:rPr>
+        <w:t>|</w:t>
+      </w:r>
+    </w:p>
+    <w:p>
+      <w:pPr>
+        <w:pStyle w:val="ListBullet"/>
+        <w:spacing w:after="100" w:line="240" w:lineRule="auto"/>
+        <w:rPr>
+          <w:sz w:val="20"/>
+          <w:szCs w:val="20"/>
+        </w:rPr>
+      </w:pPr>
+      <w:r>
+        <w:rPr>
+          <w:sz w:val="20"/>
+          <w:szCs w:val="20"/>
+        </w:rPr>
+        <w:t>Developed</w:t>
+      </w:r>
+      <w:r>
+        <w:rPr>
+          <w:sz w:val="20"/>
+          <w:szCs w:val="20"/>
+        </w:rPr>
+        <w:t xml:space="preserve"> </w:t>
+      </w:r>
+      <w:r>
+        <w:rPr>
+          <w:sz w:val="20"/>
+          <w:szCs w:val="20"/>
+        </w:rPr>
+        <w:t>four</w:t>
+      </w:r>
+      <w:r>
+        <w:rPr>
+          <w:sz w:val="20"/>
+          <w:szCs w:val="20"/>
+        </w:rPr>
+        <w:t xml:space="preserve"> network geofencing </w:t>
+      </w:r>
+      <w:r>
+        <w:rPr>
+          <w:sz w:val="20"/>
+          <w:szCs w:val="20"/>
+        </w:rPr>
+        <w:t xml:space="preserve">algorithms that integrated intelligent GPS fallback to </w:t>
+      </w:r>
+      <w:r>
+        <w:rPr>
+          <w:sz w:val="20"/>
+          <w:szCs w:val="20"/>
+        </w:rPr>
+        <w:t xml:space="preserve">maintain high geofence entry/exit precision, while </w:t>
+      </w:r>
+      <w:r>
+        <w:rPr>
+          <w:sz w:val="20"/>
+          <w:szCs w:val="20"/>
+        </w:rPr>
+        <w:t>avoid</w:t>
+      </w:r>
+      <w:r>
+        <w:rPr>
+          <w:sz w:val="20"/>
+          <w:szCs w:val="20"/>
+        </w:rPr>
+        <w:t>ing</w:t>
+      </w:r>
+      <w:r>
+        <w:rPr>
+          <w:sz w:val="20"/>
+          <w:szCs w:val="20"/>
+        </w:rPr>
+        <w:t xml:space="preserve"> over</w:t>
+      </w:r>
+      <w:r>
+        <w:rPr>
+          <w:sz w:val="20"/>
+          <w:szCs w:val="20"/>
+        </w:rPr>
+        <w:t>-</w:t>
+      </w:r>
+      <w:r>
+        <w:rPr>
+          <w:sz w:val="20"/>
+          <w:szCs w:val="20"/>
+        </w:rPr>
+        <w:t>reliance on device-based GPS queries</w:t>
+      </w:r>
+      <w:r>
+        <w:rPr>
+          <w:sz w:val="20"/>
+          <w:szCs w:val="20"/>
+        </w:rPr>
+        <w:t xml:space="preserve">; </w:t>
+      </w:r>
+      <w:r>
+        <w:rPr>
+          <w:sz w:val="20"/>
+          <w:szCs w:val="20"/>
+        </w:rPr>
+        <w:t>focus was on IoT devices (</w:t>
+      </w:r>
+      <w:r>
+        <w:rPr>
+          <w:sz w:val="20"/>
+          <w:szCs w:val="20"/>
+        </w:rPr>
+        <w:t xml:space="preserve">e.g., </w:t>
+      </w:r>
+      <w:r>
+        <w:rPr>
+          <w:sz w:val="20"/>
+          <w:szCs w:val="20"/>
+        </w:rPr>
+        <w:t>trackers, wearables)</w:t>
+      </w:r>
+    </w:p>
+    <w:p>
+      <w:pPr>
+        <w:pStyle w:val="ListBullet"/>
+        <w:spacing w:after="100" w:line="240" w:lineRule="auto"/>
+        <w:rPr>
+          <w:sz w:val="20"/>
+          <w:szCs w:val="20"/>
+        </w:rPr>
+      </w:pPr>
+      <w:r>
+        <w:rPr>
+          <w:sz w:val="20"/>
+          <w:szCs w:val="20"/>
+        </w:rPr>
+        <w:t xml:space="preserve">Programmed </w:t>
+      </w:r>
+      <w:r>
+        <w:rPr>
+          <w:sz w:val="20"/>
+          <w:szCs w:val="20"/>
+        </w:rPr>
+        <w:t xml:space="preserve">an </w:t>
+      </w:r>
+      <w:r>
+        <w:rPr>
+          <w:sz w:val="20"/>
+          <w:szCs w:val="20"/>
+        </w:rPr>
+        <w:t xml:space="preserve">automated tool for visualizing and analyzing </w:t>
+      </w:r>
+      <w:r>
+        <w:rPr>
+          <w:sz w:val="20"/>
+          <w:szCs w:val="20"/>
+        </w:rPr>
+        <w:t>the algorithms</w:t>
+      </w:r>
+      <w:r>
+        <w:rPr>
+          <w:sz w:val="20"/>
+          <w:szCs w:val="20"/>
+        </w:rPr>
+        <w:t xml:space="preserve">; </w:t>
+      </w:r>
+      <w:r>
+        <w:rPr>
+          <w:sz w:val="20"/>
+          <w:szCs w:val="20"/>
+        </w:rPr>
+        <w:t xml:space="preserve">software </w:t>
+      </w:r>
+      <w:r>
+        <w:rPr>
+          <w:sz w:val="20"/>
+          <w:szCs w:val="20"/>
+        </w:rPr>
+        <w:t>development</w:t>
+      </w:r>
+      <w:r>
+        <w:rPr>
+          <w:sz w:val="20"/>
+          <w:szCs w:val="20"/>
+        </w:rPr>
+        <w:t xml:space="preserve"> included using Python, </w:t>
+      </w:r>
+      <w:proofErr w:type="spellStart"/>
+      <w:r>
+        <w:rPr>
+          <w:sz w:val="20"/>
+          <w:szCs w:val="20"/>
+        </w:rPr>
+        <w:t>Jupyter</w:t>
+      </w:r>
+      <w:proofErr w:type="spellEnd"/>
+      <w:r>
+        <w:rPr>
+          <w:sz w:val="20"/>
+          <w:szCs w:val="20"/>
+        </w:rPr>
+        <w:t xml:space="preserve"> Notebook, </w:t>
+      </w:r>
+      <w:r>
+        <w:rPr>
+          <w:sz w:val="20"/>
+          <w:szCs w:val="20"/>
+        </w:rPr>
+        <w:t xml:space="preserve">Flask, and proprietary mapping APIs to </w:t>
+      </w:r>
+      <w:r>
+        <w:rPr>
+          <w:sz w:val="20"/>
+          <w:szCs w:val="20"/>
+        </w:rPr>
+        <w:t>create</w:t>
+      </w:r>
+      <w:r>
+        <w:rPr>
+          <w:sz w:val="20"/>
+          <w:szCs w:val="20"/>
+        </w:rPr>
+        <w:t xml:space="preserve"> a pipeline that ingested field test data, applied the algorithms, and visualized pertinent information</w:t>
+      </w:r>
+      <w:r>
+        <w:rPr>
+          <w:sz w:val="20"/>
+          <w:szCs w:val="20"/>
+        </w:rPr>
+        <w:t xml:space="preserve"> on an interactive map on a web</w:t>
+      </w:r>
+      <w:r>
+        <w:rPr>
+          <w:sz w:val="20"/>
+          <w:szCs w:val="20"/>
+        </w:rPr>
+        <w:t xml:space="preserve"> </w:t>
+      </w:r>
+      <w:r>
+        <w:rPr>
+          <w:sz w:val="20"/>
+          <w:szCs w:val="20"/>
+        </w:rPr>
+        <w:t>page</w:t>
+      </w:r>
+    </w:p>
+    <w:p>
+      <w:pPr>
+        <w:pStyle w:val="Heading2"/>
+        <w:rPr>
+          <w:sz w:val="20"/>
+          <w:szCs w:val="20"/>
+          <w:u w:val="single"/>
+        </w:rPr>
+      </w:pPr>
+      <w:r>
+        <w:rPr>
+          <w:caps w:val="0"/>
+          <w:sz w:val="20"/>
+          <w:szCs w:val="20"/>
+          <w:u w:val="single"/>
+        </w:rPr>
+        <w:t>Verizon</w:t>
+      </w:r>
+      <w:r>
+        <w:rPr>
+          <w:caps w:val="0"/>
+          <w:sz w:val="20"/>
+          <w:szCs w:val="20"/>
+        </w:rPr>
+        <w:t xml:space="preserve"> | </w:t>
+      </w:r>
+      <w:r>
+        <w:rPr>
+          <w:i/>
+          <w:caps w:val="0"/>
+          <w:sz w:val="20"/>
+          <w:szCs w:val="20"/>
+        </w:rPr>
+        <w:t>Technology &amp; Product Development Intern </w:t>
+      </w:r>
+      <w:r>
+        <w:rPr>
+          <w:caps w:val="0"/>
+          <w:sz w:val="20"/>
+          <w:szCs w:val="20"/>
+        </w:rPr>
+        <w:t>|</w:t>
+      </w:r>
+      <w:r>
+        <w:rPr>
+          <w:i/>
+          <w:caps w:val="0"/>
+          <w:sz w:val="20"/>
+          <w:szCs w:val="20"/>
+        </w:rPr>
+        <w:t> June 2020 – August 2020</w:t>
+      </w:r>
+      <w:r>
+        <w:rPr>
+          <w:caps w:val="0"/>
+          <w:sz w:val="20"/>
+          <w:szCs w:val="20"/>
+        </w:rPr>
+        <w:t xml:space="preserve"> | </w:t>
+      </w:r>
+      <w:r>
+        <w:rPr>
+          <w:i/>
+          <w:caps w:val="0"/>
+          <w:sz w:val="20"/>
+          <w:szCs w:val="20"/>
+        </w:rPr>
+        <w:t>Walnut Creek, CA (</w:t>
+      </w:r>
+      <w:r>
+        <w:rPr>
+          <w:i/>
+          <w:caps w:val="0"/>
+          <w:sz w:val="20"/>
+          <w:szCs w:val="20"/>
+        </w:rPr>
+        <w:t>Remote</w:t>
+      </w:r>
+      <w:r>
+        <w:rPr>
+          <w:i/>
+          <w:caps w:val="0"/>
+          <w:sz w:val="20"/>
+          <w:szCs w:val="20"/>
+        </w:rPr>
+        <w:t>)</w:t>
+      </w:r>
+      <w:r>
+        <w:rPr>
+          <w:i/>
+          <w:caps w:val="0"/>
+          <w:sz w:val="20"/>
+          <w:szCs w:val="20"/>
+        </w:rPr>
+        <w:t xml:space="preserve"> </w:t>
+      </w:r>
+      <w:r>
+        <w:rPr>
+          <w:caps w:val="0"/>
+          <w:sz w:val="20"/>
+          <w:szCs w:val="20"/>
+        </w:rPr>
+        <w:t>|</w:t>
+      </w:r>
+    </w:p>
+    <w:p>
+      <w:pPr>
+        <w:pStyle w:val="ListBullet"/>
+        <w:spacing w:after="100" w:line="240" w:lineRule="auto"/>
+        <w:rPr>
+          <w:sz w:val="20"/>
+          <w:szCs w:val="20"/>
+        </w:rPr>
+      </w:pPr>
+      <w:r>
+        <w:rPr>
+          <w:sz w:val="20"/>
+          <w:szCs w:val="20"/>
+        </w:rPr>
+        <w:t>Developed prototype Android app in Java using</w:t>
+      </w:r>
+      <w:r>
+        <w:rPr>
+          <w:sz w:val="20"/>
+          <w:szCs w:val="20"/>
+        </w:rPr>
+        <w:t xml:space="preserve"> new mapping SDKs</w:t>
+      </w:r>
+      <w:r>
+        <w:rPr>
+          <w:sz w:val="20"/>
+          <w:szCs w:val="20"/>
+        </w:rPr>
+        <w:t xml:space="preserve"> to demonstrate </w:t>
+      </w:r>
+      <w:r>
+        <w:rPr>
+          <w:sz w:val="20"/>
+          <w:szCs w:val="20"/>
+        </w:rPr>
+        <w:t xml:space="preserve">improvements to the Verizon Smart Family app; workflow </w:t>
+      </w:r>
+      <w:r>
+        <w:rPr>
+          <w:sz w:val="20"/>
+          <w:szCs w:val="20"/>
+        </w:rPr>
+        <w:t>included</w:t>
+      </w:r>
+      <w:r>
+        <w:rPr>
+          <w:sz w:val="20"/>
+          <w:szCs w:val="20"/>
+        </w:rPr>
+        <w:t xml:space="preserve"> </w:t>
+      </w:r>
+      <w:r>
+        <w:rPr>
+          <w:sz w:val="20"/>
+          <w:szCs w:val="20"/>
+        </w:rPr>
+        <w:t xml:space="preserve">SDKs research, </w:t>
+      </w:r>
+      <w:r>
+        <w:rPr>
+          <w:sz w:val="20"/>
+          <w:szCs w:val="20"/>
+        </w:rPr>
+        <w:t>user stories, wireframe designs, and proof-of-concepts</w:t>
+      </w:r>
+    </w:p>
+    <w:p>
+      <w:pPr>
+        <w:pStyle w:val="ListBullet"/>
+        <w:spacing w:after="100" w:line="240" w:lineRule="auto"/>
+        <w:rPr>
+          <w:sz w:val="20"/>
+          <w:szCs w:val="20"/>
+        </w:rPr>
+      </w:pPr>
+      <w:r>
+        <w:rPr>
+          <w:sz w:val="20"/>
+          <w:szCs w:val="20"/>
+        </w:rPr>
+        <w:t>Researched</w:t>
+      </w:r>
+      <w:r>
+        <w:rPr>
+          <w:sz w:val="20"/>
+          <w:szCs w:val="20"/>
+        </w:rPr>
+        <w:t xml:space="preserve"> </w:t>
+      </w:r>
+      <w:r>
+        <w:rPr>
+          <w:sz w:val="20"/>
+          <w:szCs w:val="20"/>
+        </w:rPr>
+        <w:t xml:space="preserve">customer feedback and app analytics </w:t>
+      </w:r>
+      <w:r>
+        <w:rPr>
+          <w:sz w:val="20"/>
+          <w:szCs w:val="20"/>
+        </w:rPr>
+        <w:t xml:space="preserve">in order </w:t>
+      </w:r>
+      <w:r>
+        <w:rPr>
+          <w:sz w:val="20"/>
+          <w:szCs w:val="20"/>
+        </w:rPr>
+        <w:t>to m</w:t>
+      </w:r>
+      <w:r>
+        <w:rPr>
+          <w:sz w:val="20"/>
+          <w:szCs w:val="20"/>
+        </w:rPr>
+        <w:t>a</w:t>
+      </w:r>
+      <w:r>
+        <w:rPr>
+          <w:sz w:val="20"/>
+          <w:szCs w:val="20"/>
+        </w:rPr>
+        <w:t>k</w:t>
+      </w:r>
+      <w:r>
+        <w:rPr>
+          <w:sz w:val="20"/>
+          <w:szCs w:val="20"/>
+        </w:rPr>
+        <w:t>e 19 feature recommendations</w:t>
+      </w:r>
+      <w:r>
+        <w:rPr>
+          <w:sz w:val="20"/>
+          <w:szCs w:val="20"/>
+        </w:rPr>
+        <w:t xml:space="preserve"> for the Verizon Smart Family app</w:t>
+      </w:r>
+    </w:p>
+    <w:p>
+      <w:pPr>
+        <w:pStyle w:val="Heading2"/>
+        <w:rPr>
+          <w:sz w:val="20"/>
+          <w:szCs w:val="20"/>
+          <w:u w:val="single"/>
+        </w:rPr>
+      </w:pPr>
+      <w:proofErr w:type="spellStart"/>
+      <w:r>
+        <w:rPr>
+          <w:caps w:val="0"/>
+          <w:sz w:val="20"/>
+          <w:szCs w:val="20"/>
+          <w:u w:val="single"/>
+        </w:rPr>
+        <w:t>VeeOne</w:t>
+      </w:r>
+      <w:proofErr w:type="spellEnd"/>
+      <w:r>
+        <w:rPr>
+          <w:caps w:val="0"/>
+          <w:sz w:val="20"/>
+          <w:szCs w:val="20"/>
+          <w:u w:val="single"/>
+        </w:rPr>
+        <w:t xml:space="preserve"> </w:t>
+      </w:r>
+      <w:r>
+        <w:rPr>
+          <w:caps w:val="0"/>
+          <w:sz w:val="20"/>
+          <w:szCs w:val="20"/>
+          <w:u w:val="single"/>
+        </w:rPr>
+        <w:t>Health</w:t>
+      </w:r>
+      <w:r>
+        <w:rPr>
+          <w:caps w:val="0"/>
+          <w:sz w:val="20"/>
+          <w:szCs w:val="20"/>
+        </w:rPr>
+        <w:t xml:space="preserve"> | </w:t>
+      </w:r>
+      <w:r>
+        <w:rPr>
+          <w:i/>
+          <w:caps w:val="0"/>
+          <w:sz w:val="20"/>
+          <w:szCs w:val="20"/>
+        </w:rPr>
+        <w:t>Android App Development Intern </w:t>
+      </w:r>
+      <w:r>
+        <w:rPr>
+          <w:caps w:val="0"/>
+          <w:sz w:val="20"/>
+          <w:szCs w:val="20"/>
+        </w:rPr>
+        <w:t>|</w:t>
+      </w:r>
+      <w:r>
+        <w:rPr>
+          <w:i/>
+          <w:caps w:val="0"/>
+          <w:sz w:val="20"/>
+          <w:szCs w:val="20"/>
+        </w:rPr>
+        <w:t> August 2019 – October 2019</w:t>
+      </w:r>
+      <w:r>
+        <w:rPr>
+          <w:caps w:val="0"/>
+          <w:sz w:val="20"/>
+          <w:szCs w:val="20"/>
+        </w:rPr>
+        <w:t xml:space="preserve"> | </w:t>
+      </w:r>
+      <w:r>
+        <w:rPr>
+          <w:i/>
+          <w:caps w:val="0"/>
+          <w:sz w:val="20"/>
+          <w:szCs w:val="20"/>
+        </w:rPr>
+        <w:t>Roseville, CA</w:t>
+      </w:r>
+      <w:r>
+        <w:rPr>
+          <w:i/>
+          <w:caps w:val="0"/>
+          <w:sz w:val="20"/>
+          <w:szCs w:val="20"/>
+        </w:rPr>
+        <w:t xml:space="preserve"> </w:t>
+      </w:r>
+      <w:r>
+        <w:rPr>
+          <w:i/>
+          <w:caps w:val="0"/>
+          <w:sz w:val="20"/>
+          <w:szCs w:val="20"/>
+        </w:rPr>
+        <w:t>(Remote)</w:t>
+      </w:r>
+      <w:r>
+        <w:rPr>
+          <w:caps w:val="0"/>
+          <w:sz w:val="20"/>
+          <w:szCs w:val="20"/>
+        </w:rPr>
+        <w:t xml:space="preserve"> |</w:t>
+      </w:r>
+    </w:p>
+    <w:p>
+      <w:pPr>
+        <w:pStyle w:val="ListBullet"/>
+        <w:spacing w:after="100" w:line="240" w:lineRule="auto"/>
+        <w:rPr>
+          <w:sz w:val="20"/>
+          <w:szCs w:val="20"/>
+        </w:rPr>
+      </w:pPr>
+      <w:r>
+        <w:rPr>
+          <w:sz w:val="20"/>
+          <w:szCs w:val="20"/>
+        </w:rPr>
+        <w:t>Tasked with developing an app (</w:t>
+      </w:r>
+      <w:proofErr w:type="spellStart"/>
+      <w:r>
+        <w:rPr>
+          <w:sz w:val="20"/>
+          <w:szCs w:val="20"/>
+        </w:rPr>
+        <w:t>VeeDoc</w:t>
+      </w:r>
+      <w:proofErr w:type="spellEnd"/>
+      <w:r>
+        <w:rPr>
+          <w:sz w:val="20"/>
+          <w:szCs w:val="20"/>
+        </w:rPr>
+        <w:t>) for telemedicine consultation between patient &amp; doctor</w:t>
+      </w:r>
+    </w:p>
+    <w:p>
+      <w:pPr>
+        <w:pStyle w:val="ListBullet"/>
+        <w:spacing w:after="100" w:line="240" w:lineRule="auto"/>
+        <w:rPr>
+          <w:sz w:val="20"/>
+          <w:szCs w:val="20"/>
+        </w:rPr>
+      </w:pPr>
+      <w:r>
+        <w:rPr>
+          <w:sz w:val="20"/>
+          <w:szCs w:val="20"/>
+        </w:rPr>
+        <w:t>R</w:t>
+      </w:r>
+      <w:r>
+        <w:rPr>
+          <w:sz w:val="20"/>
+          <w:szCs w:val="20"/>
+        </w:rPr>
+        <w:t>esponsible for developing the front-end using Java, including navigation between activities and fragments, in addition to implementing overall design &amp; layout</w:t>
+      </w:r>
+    </w:p>
+    <w:p>
+      <w:pPr>
+        <w:pStyle w:val="ListBullet"/>
+        <w:spacing w:after="100" w:line="240" w:lineRule="auto"/>
+        <w:rPr>
+          <w:sz w:val="20"/>
+          <w:szCs w:val="20"/>
+        </w:rPr>
+      </w:pPr>
+      <w:r>
+        <w:rPr>
+          <w:sz w:val="20"/>
+          <w:szCs w:val="20"/>
+        </w:rPr>
+        <w:t>Use of MVVM architecture; us</w:t>
+      </w:r>
+      <w:r>
+        <w:rPr>
+          <w:sz w:val="20"/>
+          <w:szCs w:val="20"/>
+        </w:rPr>
+        <w:t>e of</w:t>
+      </w:r>
+      <w:r>
+        <w:rPr>
+          <w:sz w:val="20"/>
+          <w:szCs w:val="20"/>
+        </w:rPr>
+        <w:t xml:space="preserve"> REST API for user authentication &amp; getting user information</w:t>
+      </w:r>
+    </w:p>
+    <w:p>
+      <w:pPr>
         <w:pStyle w:val="Heading1"/>
         <w:spacing w:before="200"/>
         <w:rPr>
@@ -735,180 +1721,556 @@
           <w:sz w:val="24"/>
           <w:szCs w:val="24"/>
         </w:rPr>
-        <w:t xml:space="preserve">Work </w:t>
-      </w:r>
-      <w:r>
+        <w:t>Research Experience</w:t>
+      </w:r>
+    </w:p>
+    <w:p>
+      <w:pPr>
+        <w:pStyle w:val="Heading2"/>
+        <w:rPr>
+          <w:caps w:val="0"/>
+          <w:sz w:val="20"/>
+          <w:szCs w:val="20"/>
+        </w:rPr>
+      </w:pPr>
+      <w:r>
+        <w:rPr>
+          <w:caps w:val="0"/>
+          <w:sz w:val="20"/>
+          <w:szCs w:val="20"/>
+          <w:u w:val="single"/>
+        </w:rPr>
+        <w:t>UC Davis</w:t>
+      </w:r>
+      <w:r>
+        <w:rPr>
+          <w:caps w:val="0"/>
+          <w:sz w:val="20"/>
+          <w:szCs w:val="20"/>
+          <w:u w:val="single"/>
+        </w:rPr>
+        <w:t xml:space="preserve"> </w:t>
+      </w:r>
+      <w:r>
+        <w:rPr>
+          <w:caps w:val="0"/>
+          <w:sz w:val="20"/>
+          <w:szCs w:val="20"/>
+        </w:rPr>
+        <w:t xml:space="preserve">| </w:t>
+      </w:r>
+      <w:r>
+        <w:rPr>
+          <w:i/>
+          <w:iCs/>
+          <w:caps w:val="0"/>
+          <w:sz w:val="20"/>
+          <w:szCs w:val="20"/>
+        </w:rPr>
+        <w:t>M</w:t>
+      </w:r>
+      <w:r>
+        <w:rPr>
+          <w:i/>
+          <w:iCs/>
+          <w:caps w:val="0"/>
+          <w:sz w:val="20"/>
+          <w:szCs w:val="20"/>
+        </w:rPr>
+        <w:t>achine Learning</w:t>
+      </w:r>
+      <w:r>
+        <w:rPr>
+          <w:i/>
+          <w:iCs/>
+          <w:caps w:val="0"/>
+          <w:sz w:val="20"/>
+          <w:szCs w:val="20"/>
+        </w:rPr>
+        <w:t xml:space="preserve"> Undergrad </w:t>
+      </w:r>
+      <w:r>
+        <w:rPr>
+          <w:i/>
+          <w:iCs/>
+          <w:caps w:val="0"/>
+          <w:sz w:val="20"/>
+          <w:szCs w:val="20"/>
+        </w:rPr>
+        <w:t xml:space="preserve">Research Assistant </w:t>
+      </w:r>
+      <w:r>
+        <w:rPr>
+          <w:caps w:val="0"/>
+          <w:sz w:val="20"/>
+          <w:szCs w:val="20"/>
+        </w:rPr>
+        <w:t xml:space="preserve">| </w:t>
+      </w:r>
+      <w:r>
+        <w:rPr>
+          <w:i/>
+          <w:iCs/>
+          <w:caps w:val="0"/>
+          <w:sz w:val="20"/>
+          <w:szCs w:val="20"/>
+        </w:rPr>
+        <w:t xml:space="preserve">October 2020 – </w:t>
+      </w:r>
+      <w:r>
+        <w:rPr>
+          <w:i/>
+          <w:iCs/>
+          <w:caps w:val="0"/>
+          <w:sz w:val="20"/>
+          <w:szCs w:val="20"/>
+        </w:rPr>
+        <w:t>October 2021</w:t>
+      </w:r>
+      <w:r>
+        <w:rPr>
+          <w:i/>
+          <w:iCs/>
+          <w:caps w:val="0"/>
+          <w:sz w:val="20"/>
+          <w:szCs w:val="20"/>
+        </w:rPr>
+        <w:t xml:space="preserve"> </w:t>
+      </w:r>
+      <w:r>
+        <w:rPr>
+          <w:caps w:val="0"/>
+          <w:sz w:val="20"/>
+          <w:szCs w:val="20"/>
+        </w:rPr>
+        <w:t xml:space="preserve">| </w:t>
+      </w:r>
+      <w:r>
+        <w:rPr>
+          <w:i/>
+          <w:iCs/>
+          <w:caps w:val="0"/>
+          <w:sz w:val="20"/>
+          <w:szCs w:val="20"/>
+        </w:rPr>
+        <w:t xml:space="preserve">Davis, CA (Remote) </w:t>
+      </w:r>
+      <w:r>
+        <w:rPr>
+          <w:caps w:val="0"/>
+          <w:sz w:val="20"/>
+          <w:szCs w:val="20"/>
+        </w:rPr>
+        <w:t>|</w:t>
+      </w:r>
+    </w:p>
+    <w:p>
+      <w:pPr>
+        <w:pStyle w:val="ListBullet"/>
+        <w:spacing w:after="100" w:line="240" w:lineRule="auto"/>
+        <w:rPr>
+          <w:sz w:val="20"/>
+          <w:szCs w:val="20"/>
+        </w:rPr>
+      </w:pPr>
+      <w:r>
+        <w:rPr>
+          <w:sz w:val="20"/>
+          <w:szCs w:val="20"/>
+        </w:rPr>
+        <w:t>C</w:t>
+      </w:r>
+      <w:r>
+        <w:rPr>
+          <w:sz w:val="20"/>
+          <w:szCs w:val="20"/>
+        </w:rPr>
+        <w:t>onduct</w:t>
+      </w:r>
+      <w:r>
+        <w:rPr>
+          <w:sz w:val="20"/>
+          <w:szCs w:val="20"/>
+        </w:rPr>
+        <w:t>ed</w:t>
+      </w:r>
+      <w:r>
+        <w:rPr>
+          <w:sz w:val="20"/>
+          <w:szCs w:val="20"/>
+        </w:rPr>
+        <w:t xml:space="preserve"> data analysis and deploy</w:t>
+      </w:r>
+      <w:r>
+        <w:rPr>
+          <w:sz w:val="20"/>
+          <w:szCs w:val="20"/>
+        </w:rPr>
+        <w:t>ed</w:t>
+      </w:r>
+      <w:r>
+        <w:rPr>
+          <w:sz w:val="20"/>
+          <w:szCs w:val="20"/>
+        </w:rPr>
+        <w:t xml:space="preserve"> machine learning techniques to </w:t>
+      </w:r>
+      <w:r>
+        <w:rPr>
+          <w:sz w:val="20"/>
+          <w:szCs w:val="20"/>
+        </w:rPr>
+        <w:t xml:space="preserve">extract </w:t>
+      </w:r>
+      <w:r>
+        <w:rPr>
+          <w:sz w:val="20"/>
+          <w:szCs w:val="20"/>
+        </w:rPr>
+        <w:t>exploitation</w:t>
+      </w:r>
+      <w:r>
+        <w:rPr>
+          <w:sz w:val="20"/>
+          <w:szCs w:val="20"/>
+        </w:rPr>
+        <w:t xml:space="preserve"> insights </w:t>
+      </w:r>
+      <w:r>
+        <w:rPr>
+          <w:sz w:val="20"/>
+          <w:szCs w:val="20"/>
+        </w:rPr>
+        <w:t xml:space="preserve">from </w:t>
+      </w:r>
+      <w:r>
+        <w:rPr>
+          <w:sz w:val="20"/>
+          <w:szCs w:val="20"/>
+        </w:rPr>
+        <w:t>threat intelligence feeds</w:t>
+      </w:r>
+      <w:r>
+        <w:rPr>
+          <w:sz w:val="20"/>
+          <w:szCs w:val="20"/>
+        </w:rPr>
+        <w:t xml:space="preserve">; </w:t>
+      </w:r>
+      <w:r>
+        <w:rPr>
+          <w:sz w:val="20"/>
+          <w:szCs w:val="20"/>
+        </w:rPr>
+        <w:t>participat</w:t>
+      </w:r>
+      <w:r>
+        <w:rPr>
+          <w:sz w:val="20"/>
+          <w:szCs w:val="20"/>
+        </w:rPr>
+        <w:t>ed</w:t>
+      </w:r>
+      <w:r>
+        <w:rPr>
+          <w:sz w:val="20"/>
+          <w:szCs w:val="20"/>
+        </w:rPr>
+        <w:t xml:space="preserve"> in </w:t>
+      </w:r>
+      <w:r>
+        <w:rPr>
+          <w:sz w:val="20"/>
+          <w:szCs w:val="20"/>
+        </w:rPr>
+        <w:t xml:space="preserve">the </w:t>
+      </w:r>
+      <w:r>
+        <w:rPr>
+          <w:sz w:val="20"/>
+          <w:szCs w:val="20"/>
+        </w:rPr>
+        <w:t>c</w:t>
+      </w:r>
+      <w:r>
+        <w:rPr>
+          <w:sz w:val="20"/>
+          <w:szCs w:val="20"/>
+        </w:rPr>
+        <w:t xml:space="preserve">ollaborative development of </w:t>
+      </w:r>
+      <w:r>
+        <w:rPr>
+          <w:sz w:val="20"/>
+          <w:szCs w:val="20"/>
+        </w:rPr>
+        <w:t xml:space="preserve">the </w:t>
+      </w:r>
+      <w:r>
+        <w:rPr>
+          <w:sz w:val="20"/>
+          <w:szCs w:val="20"/>
+        </w:rPr>
+        <w:t>machine learning pipeline, including data gathering</w:t>
+      </w:r>
+      <w:r>
+        <w:rPr>
+          <w:sz w:val="20"/>
+          <w:szCs w:val="20"/>
+        </w:rPr>
+        <w:t>/cleaning</w:t>
+      </w:r>
+      <w:r>
+        <w:rPr>
+          <w:sz w:val="20"/>
+          <w:szCs w:val="20"/>
+        </w:rPr>
+        <w:t>, feature extraction, and classification</w:t>
+      </w:r>
+      <w:r>
+        <w:rPr>
+          <w:sz w:val="20"/>
+          <w:szCs w:val="20"/>
+        </w:rPr>
+        <w:t xml:space="preserve">; </w:t>
+      </w:r>
+      <w:r>
+        <w:rPr>
+          <w:sz w:val="20"/>
+          <w:szCs w:val="20"/>
+        </w:rPr>
+        <w:t>us</w:t>
+      </w:r>
+      <w:r>
+        <w:rPr>
+          <w:sz w:val="20"/>
+          <w:szCs w:val="20"/>
+        </w:rPr>
+        <w:t>ed</w:t>
+      </w:r>
+      <w:r>
+        <w:rPr>
+          <w:sz w:val="20"/>
+          <w:szCs w:val="20"/>
+        </w:rPr>
+        <w:t xml:space="preserve"> Python libraries </w:t>
+      </w:r>
+      <w:r>
+        <w:rPr>
+          <w:sz w:val="20"/>
+          <w:szCs w:val="20"/>
+        </w:rPr>
+        <w:t xml:space="preserve">such as </w:t>
+      </w:r>
+      <w:r>
+        <w:rPr>
+          <w:sz w:val="20"/>
+          <w:szCs w:val="20"/>
+        </w:rPr>
+        <w:t>scikit-learn, pandas, Matplotlib, etc.</w:t>
+      </w:r>
+    </w:p>
+    <w:p>
+      <w:pPr>
+        <w:pStyle w:val="ListBullet"/>
+        <w:spacing w:after="100" w:line="240" w:lineRule="auto"/>
+        <w:rPr>
+          <w:sz w:val="20"/>
+          <w:szCs w:val="20"/>
+        </w:rPr>
+      </w:pPr>
+      <w:r>
+        <w:rPr>
+          <w:sz w:val="20"/>
+          <w:szCs w:val="20"/>
+        </w:rPr>
+        <w:t>A</w:t>
+      </w:r>
+      <w:r>
+        <w:rPr>
+          <w:sz w:val="20"/>
+          <w:szCs w:val="20"/>
+        </w:rPr>
+        <w:t>ssist</w:t>
+      </w:r>
+      <w:r>
+        <w:rPr>
+          <w:sz w:val="20"/>
+          <w:szCs w:val="20"/>
+        </w:rPr>
+        <w:t>ed</w:t>
+      </w:r>
+      <w:r>
+        <w:rPr>
+          <w:sz w:val="20"/>
+          <w:szCs w:val="20"/>
+        </w:rPr>
+        <w:t xml:space="preserve"> Professor Zubair Shafiq with writing </w:t>
+      </w:r>
+      <w:r>
+        <w:rPr>
+          <w:sz w:val="20"/>
+          <w:szCs w:val="20"/>
+        </w:rPr>
+        <w:t xml:space="preserve">a </w:t>
+      </w:r>
+      <w:r>
+        <w:rPr>
+          <w:sz w:val="20"/>
+          <w:szCs w:val="20"/>
+        </w:rPr>
+        <w:t xml:space="preserve">research paper on </w:t>
+      </w:r>
+      <w:r>
+        <w:rPr>
+          <w:sz w:val="20"/>
+          <w:szCs w:val="20"/>
+        </w:rPr>
+        <w:t>findings</w:t>
+      </w:r>
+      <w:r>
+        <w:rPr>
+          <w:sz w:val="20"/>
+          <w:szCs w:val="20"/>
+        </w:rPr>
+        <w:t xml:space="preserve">; work </w:t>
+      </w:r>
+      <w:r>
+        <w:rPr>
+          <w:sz w:val="20"/>
+          <w:szCs w:val="20"/>
+        </w:rPr>
+        <w:t xml:space="preserve">was </w:t>
+      </w:r>
+      <w:r>
+        <w:rPr>
+          <w:sz w:val="20"/>
+          <w:szCs w:val="20"/>
+        </w:rPr>
+        <w:t>done in collaboration with Siemens</w:t>
+      </w:r>
+    </w:p>
+    <w:p>
+      <w:pPr>
+        <w:pStyle w:val="ListBullet"/>
+        <w:spacing w:after="100" w:line="240" w:lineRule="auto"/>
+        <w:rPr>
+          <w:sz w:val="20"/>
+          <w:szCs w:val="20"/>
+        </w:rPr>
+      </w:pPr>
+      <w:r>
+        <w:rPr>
+          <w:sz w:val="20"/>
+          <w:szCs w:val="20"/>
+        </w:rPr>
+        <w:t>Gain</w:t>
+      </w:r>
+      <w:r>
+        <w:rPr>
+          <w:sz w:val="20"/>
+          <w:szCs w:val="20"/>
+        </w:rPr>
+        <w:t>ed</w:t>
+      </w:r>
+      <w:r>
+        <w:rPr>
+          <w:sz w:val="20"/>
+          <w:szCs w:val="20"/>
+        </w:rPr>
+        <w:t xml:space="preserve"> experience with using headless servers and </w:t>
+      </w:r>
+      <w:proofErr w:type="spellStart"/>
+      <w:r>
+        <w:rPr>
+          <w:sz w:val="20"/>
+          <w:szCs w:val="20"/>
+        </w:rPr>
+        <w:t>Jupyter</w:t>
+      </w:r>
+      <w:proofErr w:type="spellEnd"/>
+      <w:r>
+        <w:rPr>
+          <w:sz w:val="20"/>
+          <w:szCs w:val="20"/>
+        </w:rPr>
+        <w:t xml:space="preserve"> Notebook</w:t>
+      </w:r>
+    </w:p>
+    <w:p>
+      <w:pPr>
+        <w:pStyle w:val="Heading1"/>
+        <w:spacing w:before="200"/>
         <w:rPr>
           <w:sz w:val="24"/>
           <w:szCs w:val="24"/>
         </w:rPr>
-        <w:t>E</w:t>
-      </w:r>
+      </w:pPr>
       <w:r>
         <w:rPr>
           <w:sz w:val="24"/>
           <w:szCs w:val="24"/>
         </w:rPr>
-        <w:t>xperience</w:t>
+        <w:t>Technical Proficiencies</w:t>
       </w:r>
     </w:p>
     <w:p>
       <w:pPr>
-        <w:pStyle w:val="Heading2"/>
-        <w:rPr>
-          <w:sz w:val="20"/>
-          <w:szCs w:val="20"/>
-          <w:u w:val="single"/>
-        </w:rPr>
-      </w:pPr>
-      <w:r>
-        <w:rPr>
-          <w:caps w:val="0"/>
-          <w:sz w:val="20"/>
-          <w:szCs w:val="20"/>
-          <w:u w:val="single"/>
-        </w:rPr>
-        <w:t>Verizon</w:t>
-      </w:r>
-      <w:r>
-        <w:rPr>
-          <w:caps w:val="0"/>
-          <w:sz w:val="20"/>
-          <w:szCs w:val="20"/>
-        </w:rPr>
-        <w:t xml:space="preserve"> | </w:t>
-      </w:r>
-      <w:r>
-        <w:rPr>
-          <w:i/>
-          <w:caps w:val="0"/>
-          <w:sz w:val="20"/>
-          <w:szCs w:val="20"/>
-        </w:rPr>
-        <w:t>Engineer I – Product Engineering</w:t>
-      </w:r>
-      <w:r>
-        <w:rPr>
-          <w:i/>
-          <w:caps w:val="0"/>
-          <w:sz w:val="20"/>
-          <w:szCs w:val="20"/>
-        </w:rPr>
-        <w:t> </w:t>
-      </w:r>
-      <w:r>
-        <w:rPr>
-          <w:caps w:val="0"/>
-          <w:sz w:val="20"/>
-          <w:szCs w:val="20"/>
-        </w:rPr>
-        <w:t>|</w:t>
-      </w:r>
-      <w:r>
-        <w:rPr>
-          <w:i/>
-          <w:caps w:val="0"/>
-          <w:sz w:val="20"/>
-          <w:szCs w:val="20"/>
-        </w:rPr>
-        <w:t> </w:t>
-      </w:r>
-      <w:r>
-        <w:rPr>
-          <w:i/>
-          <w:caps w:val="0"/>
-          <w:sz w:val="20"/>
-          <w:szCs w:val="20"/>
-        </w:rPr>
-        <w:t>January</w:t>
-      </w:r>
-      <w:r>
-        <w:rPr>
-          <w:i/>
-          <w:caps w:val="0"/>
-          <w:sz w:val="20"/>
-          <w:szCs w:val="20"/>
-        </w:rPr>
-        <w:t xml:space="preserve"> 202</w:t>
-      </w:r>
-      <w:r>
-        <w:rPr>
-          <w:i/>
-          <w:caps w:val="0"/>
-          <w:sz w:val="20"/>
-          <w:szCs w:val="20"/>
-        </w:rPr>
-        <w:t>2</w:t>
-      </w:r>
-      <w:r>
-        <w:rPr>
-          <w:i/>
-          <w:caps w:val="0"/>
-          <w:sz w:val="20"/>
-          <w:szCs w:val="20"/>
-        </w:rPr>
-        <w:t xml:space="preserve"> – </w:t>
-      </w:r>
-      <w:r>
-        <w:rPr>
-          <w:i/>
-          <w:caps w:val="0"/>
-          <w:sz w:val="20"/>
-          <w:szCs w:val="20"/>
-        </w:rPr>
-        <w:t>June</w:t>
-      </w:r>
-      <w:r>
-        <w:rPr>
-          <w:i/>
-          <w:caps w:val="0"/>
-          <w:sz w:val="20"/>
-          <w:szCs w:val="20"/>
-        </w:rPr>
-        <w:t xml:space="preserve"> 202</w:t>
-      </w:r>
-      <w:r>
-        <w:rPr>
-          <w:i/>
-          <w:caps w:val="0"/>
-          <w:sz w:val="20"/>
-          <w:szCs w:val="20"/>
-        </w:rPr>
-        <w:t>2</w:t>
-      </w:r>
-      <w:r>
-        <w:rPr>
-          <w:caps w:val="0"/>
-          <w:sz w:val="20"/>
-          <w:szCs w:val="20"/>
-        </w:rPr>
-        <w:t xml:space="preserve"> | </w:t>
-      </w:r>
-      <w:r>
-        <w:rPr>
-          <w:i/>
-          <w:caps w:val="0"/>
-          <w:sz w:val="20"/>
-          <w:szCs w:val="20"/>
-        </w:rPr>
-        <w:t>Walnut Creek, CA (Remote)</w:t>
-      </w:r>
-      <w:r>
-        <w:rPr>
-          <w:i/>
-          <w:caps w:val="0"/>
-          <w:sz w:val="20"/>
-          <w:szCs w:val="20"/>
-        </w:rPr>
-        <w:t xml:space="preserve"> </w:t>
-      </w:r>
-      <w:r>
-        <w:rPr>
-          <w:caps w:val="0"/>
-          <w:sz w:val="20"/>
-          <w:szCs w:val="20"/>
-        </w:rPr>
-        <w:t>|</w:t>
+        <w:pStyle w:val="ListBullet"/>
+        <w:spacing w:after="100" w:line="240" w:lineRule="auto"/>
+        <w:rPr>
+          <w:sz w:val="20"/>
+          <w:szCs w:val="20"/>
+        </w:rPr>
+      </w:pPr>
+      <w:r>
+        <w:rPr>
+          <w:sz w:val="20"/>
+          <w:szCs w:val="20"/>
+        </w:rPr>
+        <w:t xml:space="preserve">Python, </w:t>
+      </w:r>
+      <w:r>
+        <w:rPr>
+          <w:sz w:val="20"/>
+          <w:szCs w:val="20"/>
+        </w:rPr>
+        <w:t xml:space="preserve">C/C++, </w:t>
+      </w:r>
+      <w:r>
+        <w:rPr>
+          <w:sz w:val="20"/>
+          <w:szCs w:val="20"/>
+        </w:rPr>
+        <w:t xml:space="preserve">Java, </w:t>
+      </w:r>
+      <w:r>
+        <w:rPr>
+          <w:sz w:val="20"/>
+          <w:szCs w:val="20"/>
+        </w:rPr>
+        <w:t xml:space="preserve">Go, </w:t>
+      </w:r>
+      <w:r>
+        <w:rPr>
+          <w:sz w:val="20"/>
+          <w:szCs w:val="20"/>
+        </w:rPr>
+        <w:t>HTML/CSS/Java</w:t>
+      </w:r>
+      <w:r>
+        <w:rPr>
+          <w:sz w:val="20"/>
+          <w:szCs w:val="20"/>
+        </w:rPr>
+        <w:t>S</w:t>
+      </w:r>
+      <w:r>
+        <w:rPr>
+          <w:sz w:val="20"/>
+          <w:szCs w:val="20"/>
+        </w:rPr>
+        <w:t>cript</w:t>
       </w:r>
     </w:p>
     <w:p>
@@ -925,7 +2287,56 @@
           <w:sz w:val="20"/>
           <w:szCs w:val="20"/>
         </w:rPr>
-        <w:t>Worked on Verizon Smart Family technology and product development team</w:t>
+        <w:t xml:space="preserve">Object Oriented Programming, </w:t>
+      </w:r>
+      <w:r>
+        <w:rPr>
+          <w:sz w:val="20"/>
+          <w:szCs w:val="20"/>
+        </w:rPr>
+        <w:t xml:space="preserve">Machine learning (e.g., scikit-learn), Data </w:t>
+      </w:r>
+      <w:r>
+        <w:rPr>
+          <w:sz w:val="20"/>
+          <w:szCs w:val="20"/>
+        </w:rPr>
+        <w:t>A</w:t>
+      </w:r>
+      <w:r>
+        <w:rPr>
+          <w:sz w:val="20"/>
+          <w:szCs w:val="20"/>
+        </w:rPr>
+        <w:t>nalysis</w:t>
+      </w:r>
+      <w:r>
+        <w:rPr>
+          <w:sz w:val="20"/>
+          <w:szCs w:val="20"/>
+        </w:rPr>
+        <w:t>/</w:t>
+      </w:r>
+      <w:r>
+        <w:rPr>
+          <w:sz w:val="20"/>
+          <w:szCs w:val="20"/>
+        </w:rPr>
+        <w:t>V</w:t>
+      </w:r>
+      <w:r>
+        <w:rPr>
+          <w:sz w:val="20"/>
+          <w:szCs w:val="20"/>
+        </w:rPr>
+        <w:t>isualization</w:t>
+      </w:r>
+      <w:r>
+        <w:rPr>
+          <w:sz w:val="20"/>
+          <w:szCs w:val="20"/>
+        </w:rPr>
+        <w:t xml:space="preserve"> (e.g., pandas, Matplotlib)</w:t>
       </w:r>
     </w:p>
     <w:p>
@@ -942,23 +2353,42 @@
           <w:sz w:val="20"/>
           <w:szCs w:val="20"/>
         </w:rPr>
-        <w:t xml:space="preserve">Developed web app for visualizing current and M-o-M changes in ratings, reviews, tickets, and survey information; software development included using Flask, </w:t>
-      </w:r>
-      <w:proofErr w:type="spellStart"/>
-      <w:r>
-        <w:rPr>
-          <w:sz w:val="20"/>
-          <w:szCs w:val="20"/>
-        </w:rPr>
-        <w:t>TinyDB</w:t>
-      </w:r>
-      <w:proofErr w:type="spellEnd"/>
-      <w:r>
-        <w:rPr>
-          <w:sz w:val="20"/>
-          <w:szCs w:val="20"/>
-        </w:rPr>
-        <w:t>, Chart.js, and Bootstrap</w:t>
+        <w:t>Data Structures &amp; Algorithms</w:t>
+      </w:r>
+      <w:r>
+        <w:rPr>
+          <w:sz w:val="20"/>
+          <w:szCs w:val="20"/>
+        </w:rPr>
+        <w:t xml:space="preserve">, </w:t>
+      </w:r>
+      <w:r>
+        <w:rPr>
+          <w:sz w:val="20"/>
+          <w:szCs w:val="20"/>
+        </w:rPr>
+        <w:t>Android App Development</w:t>
+      </w:r>
+      <w:r>
+        <w:rPr>
+          <w:sz w:val="20"/>
+          <w:szCs w:val="20"/>
+        </w:rPr>
+        <w:t xml:space="preserve">, </w:t>
+      </w:r>
+      <w:r>
+        <w:rPr>
+          <w:sz w:val="20"/>
+          <w:szCs w:val="20"/>
+        </w:rPr>
+        <w:t>Computer Network</w:t>
+      </w:r>
+      <w:r>
+        <w:rPr>
+          <w:sz w:val="20"/>
+          <w:szCs w:val="20"/>
+        </w:rPr>
+        <w:t>s</w:t>
       </w:r>
     </w:p>
     <w:p>
@@ -975,7 +2405,14 @@
           <w:sz w:val="20"/>
           <w:szCs w:val="20"/>
         </w:rPr>
-        <w:t>Developed an intelligent network geofencing algorithm that improved geofence entry/exit accuracy without the use of GPS; created a web app for visualizing the different variations of the algorithm on a map</w:t>
+        <w:t>Command Line Interface, Git/GitHub</w:t>
+      </w:r>
+      <w:r>
+        <w:rPr>
+          <w:sz w:val="20"/>
+          <w:szCs w:val="20"/>
+        </w:rPr>
+        <w:t>, Linux, Agile</w:t>
       </w:r>
     </w:p>
     <w:p>
@@ -992,1144 +2429,83 @@
           <w:sz w:val="20"/>
           <w:szCs w:val="20"/>
         </w:rPr>
-        <w:t>Learned about the processes behind product development and software releases; gained familiarity with Google Play Console and App Store Connect; performed vendor/SDK evaluation by testing, comparing, and reporting on solutions</w:t>
+        <w:t xml:space="preserve">Microsoft Office, </w:t>
+      </w:r>
+      <w:r>
+        <w:rPr>
+          <w:sz w:val="20"/>
+          <w:szCs w:val="20"/>
+        </w:rPr>
+        <w:t>G</w:t>
+      </w:r>
+      <w:r>
+        <w:rPr>
+          <w:sz w:val="20"/>
+          <w:szCs w:val="20"/>
+        </w:rPr>
+        <w:t>oogle</w:t>
+      </w:r>
+      <w:r>
+        <w:rPr>
+          <w:sz w:val="20"/>
+          <w:szCs w:val="20"/>
+        </w:rPr>
+        <w:t xml:space="preserve"> </w:t>
+      </w:r>
+      <w:r>
+        <w:rPr>
+          <w:sz w:val="20"/>
+          <w:szCs w:val="20"/>
+        </w:rPr>
+        <w:t>Workspace</w:t>
+      </w:r>
+      <w:r>
+        <w:rPr>
+          <w:sz w:val="20"/>
+          <w:szCs w:val="20"/>
+        </w:rPr>
+        <w:t xml:space="preserve">, Diagramming </w:t>
+      </w:r>
+      <w:r>
+        <w:rPr>
+          <w:sz w:val="20"/>
+          <w:szCs w:val="20"/>
+        </w:rPr>
+        <w:t>S</w:t>
+      </w:r>
+      <w:r>
+        <w:rPr>
+          <w:sz w:val="20"/>
+          <w:szCs w:val="20"/>
+        </w:rPr>
+        <w:t>oftware</w:t>
+      </w:r>
+      <w:r>
+        <w:rPr>
+          <w:sz w:val="20"/>
+          <w:szCs w:val="20"/>
+        </w:rPr>
+        <w:t xml:space="preserve"> (</w:t>
+      </w:r>
+      <w:proofErr w:type="spellStart"/>
+      <w:r>
+        <w:rPr>
+          <w:sz w:val="20"/>
+          <w:szCs w:val="20"/>
+        </w:rPr>
+        <w:t>Lucidchart</w:t>
+      </w:r>
+      <w:proofErr w:type="spellEnd"/>
+      <w:r>
+        <w:rPr>
+          <w:sz w:val="20"/>
+          <w:szCs w:val="20"/>
+        </w:rPr>
+        <w:t>, draw.io)</w:t>
       </w:r>
     </w:p>
     <w:p>
       <w:pPr>
-        <w:pStyle w:val="ListBullet"/>
-        <w:spacing w:after="100" w:line="240" w:lineRule="auto"/>
-        <w:rPr>
-          <w:sz w:val="20"/>
-          <w:szCs w:val="20"/>
-        </w:rPr>
-      </w:pPr>
-      <w:r>
-        <w:rPr>
-          <w:sz w:val="20"/>
-          <w:szCs w:val="20"/>
-        </w:rPr>
-        <w:t>Responsible for customer support functions and led meetings to report findings on customer pain points and generate discussions on resolutions</w:t>
-      </w:r>
-    </w:p>
-    <w:p>
-      <w:pPr>
-        <w:pStyle w:val="Heading2"/>
-        <w:rPr>
-          <w:sz w:val="20"/>
-          <w:szCs w:val="20"/>
-          <w:u w:val="single"/>
-        </w:rPr>
-      </w:pPr>
-      <w:r>
-        <w:rPr>
-          <w:caps w:val="0"/>
-          <w:sz w:val="20"/>
-          <w:szCs w:val="20"/>
-          <w:u w:val="single"/>
-        </w:rPr>
-        <w:t>Verizon</w:t>
-      </w:r>
-      <w:r>
-        <w:rPr>
-          <w:caps w:val="0"/>
-          <w:sz w:val="20"/>
-          <w:szCs w:val="20"/>
-        </w:rPr>
-        <w:t xml:space="preserve"> | </w:t>
-      </w:r>
-      <w:r>
-        <w:rPr>
-          <w:i/>
-          <w:caps w:val="0"/>
-          <w:sz w:val="20"/>
-          <w:szCs w:val="20"/>
-        </w:rPr>
-        <w:t>Consumer Product Engineering</w:t>
-      </w:r>
-      <w:r>
-        <w:rPr>
-          <w:i/>
-          <w:caps w:val="0"/>
-          <w:sz w:val="20"/>
-          <w:szCs w:val="20"/>
-        </w:rPr>
-        <w:t xml:space="preserve"> Intern </w:t>
-      </w:r>
-      <w:r>
-        <w:rPr>
-          <w:caps w:val="0"/>
-          <w:sz w:val="20"/>
-          <w:szCs w:val="20"/>
-        </w:rPr>
-        <w:t>|</w:t>
-      </w:r>
-      <w:r>
-        <w:rPr>
-          <w:i/>
-          <w:caps w:val="0"/>
-          <w:sz w:val="20"/>
-          <w:szCs w:val="20"/>
-        </w:rPr>
-        <w:t> June 202</w:t>
-      </w:r>
-      <w:r>
-        <w:rPr>
-          <w:i/>
-          <w:caps w:val="0"/>
-          <w:sz w:val="20"/>
-          <w:szCs w:val="20"/>
-        </w:rPr>
-        <w:t>1</w:t>
-      </w:r>
-      <w:r>
-        <w:rPr>
-          <w:i/>
-          <w:caps w:val="0"/>
-          <w:sz w:val="20"/>
-          <w:szCs w:val="20"/>
-        </w:rPr>
-        <w:t xml:space="preserve"> – August 202</w:t>
-      </w:r>
-      <w:r>
-        <w:rPr>
-          <w:i/>
-          <w:caps w:val="0"/>
-          <w:sz w:val="20"/>
-          <w:szCs w:val="20"/>
-        </w:rPr>
-        <w:t>1</w:t>
-      </w:r>
-      <w:r>
-        <w:rPr>
-          <w:caps w:val="0"/>
-          <w:sz w:val="20"/>
-          <w:szCs w:val="20"/>
-        </w:rPr>
-        <w:t xml:space="preserve"> | </w:t>
-      </w:r>
-      <w:r>
-        <w:rPr>
-          <w:i/>
-          <w:caps w:val="0"/>
-          <w:sz w:val="20"/>
-          <w:szCs w:val="20"/>
-        </w:rPr>
-        <w:t>Walnut Creek, CA (Remote)</w:t>
-      </w:r>
-      <w:r>
-        <w:rPr>
-          <w:i/>
-          <w:caps w:val="0"/>
-          <w:sz w:val="20"/>
-          <w:szCs w:val="20"/>
-        </w:rPr>
-        <w:t xml:space="preserve"> </w:t>
-      </w:r>
-      <w:r>
-        <w:rPr>
-          <w:caps w:val="0"/>
-          <w:sz w:val="20"/>
-          <w:szCs w:val="20"/>
-        </w:rPr>
-        <w:t>|</w:t>
-      </w:r>
-    </w:p>
-    <w:p>
-      <w:pPr>
-        <w:pStyle w:val="ListBullet"/>
-        <w:spacing w:after="100" w:line="240" w:lineRule="auto"/>
-        <w:rPr>
-          <w:sz w:val="20"/>
-          <w:szCs w:val="20"/>
-        </w:rPr>
-      </w:pPr>
-      <w:r>
-        <w:rPr>
-          <w:sz w:val="20"/>
-          <w:szCs w:val="20"/>
-        </w:rPr>
-        <w:t>Developed</w:t>
-      </w:r>
-      <w:r>
-        <w:rPr>
-          <w:sz w:val="20"/>
-          <w:szCs w:val="20"/>
-        </w:rPr>
-        <w:t xml:space="preserve"> </w:t>
-      </w:r>
-      <w:r>
-        <w:rPr>
-          <w:sz w:val="20"/>
-          <w:szCs w:val="20"/>
-        </w:rPr>
-        <w:t>four</w:t>
-      </w:r>
-      <w:r>
-        <w:rPr>
-          <w:sz w:val="20"/>
-          <w:szCs w:val="20"/>
-        </w:rPr>
-        <w:t xml:space="preserve"> network geofencing </w:t>
-      </w:r>
-      <w:r>
-        <w:rPr>
-          <w:sz w:val="20"/>
-          <w:szCs w:val="20"/>
-        </w:rPr>
-        <w:t xml:space="preserve">algorithms that integrated intelligent GPS fallback to </w:t>
-      </w:r>
-      <w:r>
-        <w:rPr>
-          <w:sz w:val="20"/>
-          <w:szCs w:val="20"/>
-        </w:rPr>
-        <w:t xml:space="preserve">maintain high geofence entry/exit precision, while </w:t>
-      </w:r>
-      <w:r>
-        <w:rPr>
-          <w:sz w:val="20"/>
-          <w:szCs w:val="20"/>
-        </w:rPr>
-        <w:t>avoid</w:t>
-      </w:r>
-      <w:r>
-        <w:rPr>
-          <w:sz w:val="20"/>
-          <w:szCs w:val="20"/>
-        </w:rPr>
-        <w:t>ing</w:t>
-      </w:r>
-      <w:r>
-        <w:rPr>
-          <w:sz w:val="20"/>
-          <w:szCs w:val="20"/>
-        </w:rPr>
-        <w:t xml:space="preserve"> over</w:t>
-      </w:r>
-      <w:r>
-        <w:rPr>
-          <w:sz w:val="20"/>
-          <w:szCs w:val="20"/>
-        </w:rPr>
-        <w:t>-</w:t>
-      </w:r>
-      <w:r>
-        <w:rPr>
-          <w:sz w:val="20"/>
-          <w:szCs w:val="20"/>
-        </w:rPr>
-        <w:t>reliance on device-based GPS queries</w:t>
-      </w:r>
-      <w:r>
-        <w:rPr>
-          <w:sz w:val="20"/>
-          <w:szCs w:val="20"/>
-        </w:rPr>
-        <w:t xml:space="preserve">; </w:t>
-      </w:r>
-      <w:r>
-        <w:rPr>
-          <w:sz w:val="20"/>
-          <w:szCs w:val="20"/>
-        </w:rPr>
-        <w:t>focus was on IoT devices (</w:t>
-      </w:r>
-      <w:r>
-        <w:rPr>
-          <w:sz w:val="20"/>
-          <w:szCs w:val="20"/>
-        </w:rPr>
-        <w:t xml:space="preserve">e.g., </w:t>
-      </w:r>
-      <w:r>
-        <w:rPr>
-          <w:sz w:val="20"/>
-          <w:szCs w:val="20"/>
-        </w:rPr>
-        <w:t>trackers, wearables)</w:t>
-      </w:r>
-    </w:p>
-    <w:p>
-      <w:pPr>
-        <w:pStyle w:val="ListBullet"/>
-        <w:spacing w:after="100" w:line="240" w:lineRule="auto"/>
-        <w:rPr>
-          <w:sz w:val="20"/>
-          <w:szCs w:val="20"/>
-        </w:rPr>
-      </w:pPr>
-      <w:r>
-        <w:rPr>
-          <w:sz w:val="20"/>
-          <w:szCs w:val="20"/>
-        </w:rPr>
-        <w:t xml:space="preserve">Programmed </w:t>
-      </w:r>
-      <w:r>
-        <w:rPr>
-          <w:sz w:val="20"/>
-          <w:szCs w:val="20"/>
-        </w:rPr>
-        <w:t xml:space="preserve">an </w:t>
-      </w:r>
-      <w:r>
-        <w:rPr>
-          <w:sz w:val="20"/>
-          <w:szCs w:val="20"/>
-        </w:rPr>
-        <w:t xml:space="preserve">automated tool for visualizing and analyzing </w:t>
-      </w:r>
-      <w:r>
-        <w:rPr>
-          <w:sz w:val="20"/>
-          <w:szCs w:val="20"/>
-        </w:rPr>
-        <w:t>the algorithms</w:t>
-      </w:r>
-      <w:r>
-        <w:rPr>
-          <w:sz w:val="20"/>
-          <w:szCs w:val="20"/>
-        </w:rPr>
-        <w:t xml:space="preserve">; </w:t>
-      </w:r>
-      <w:r>
-        <w:rPr>
-          <w:sz w:val="20"/>
-          <w:szCs w:val="20"/>
-        </w:rPr>
-        <w:t xml:space="preserve">software </w:t>
-      </w:r>
-      <w:r>
-        <w:rPr>
-          <w:sz w:val="20"/>
-          <w:szCs w:val="20"/>
-        </w:rPr>
-        <w:t>development</w:t>
-      </w:r>
-      <w:r>
-        <w:rPr>
-          <w:sz w:val="20"/>
-          <w:szCs w:val="20"/>
-        </w:rPr>
-        <w:t xml:space="preserve"> included using Python, </w:t>
-      </w:r>
-      <w:proofErr w:type="spellStart"/>
-      <w:r>
-        <w:rPr>
-          <w:sz w:val="20"/>
-          <w:szCs w:val="20"/>
-        </w:rPr>
-        <w:t>Jupyter</w:t>
-      </w:r>
-      <w:proofErr w:type="spellEnd"/>
-      <w:r>
-        <w:rPr>
-          <w:sz w:val="20"/>
-          <w:szCs w:val="20"/>
-        </w:rPr>
-        <w:t xml:space="preserve"> Notebook, </w:t>
-      </w:r>
-      <w:r>
-        <w:rPr>
-          <w:sz w:val="20"/>
-          <w:szCs w:val="20"/>
-        </w:rPr>
-        <w:t xml:space="preserve">Flask, and proprietary mapping APIs to </w:t>
-      </w:r>
-      <w:r>
-        <w:rPr>
-          <w:sz w:val="20"/>
-          <w:szCs w:val="20"/>
-        </w:rPr>
-        <w:t>create</w:t>
-      </w:r>
-      <w:r>
-        <w:rPr>
-          <w:sz w:val="20"/>
-          <w:szCs w:val="20"/>
-        </w:rPr>
-        <w:t xml:space="preserve"> a pipeline that ingested field test data, applied the algorithms, and visualized pertinent information</w:t>
-      </w:r>
-      <w:r>
-        <w:rPr>
-          <w:sz w:val="20"/>
-          <w:szCs w:val="20"/>
-        </w:rPr>
-        <w:t xml:space="preserve"> on an interactive map on a web</w:t>
-      </w:r>
-      <w:r>
-        <w:rPr>
-          <w:sz w:val="20"/>
-          <w:szCs w:val="20"/>
-        </w:rPr>
-        <w:t xml:space="preserve"> </w:t>
-      </w:r>
-      <w:r>
-        <w:rPr>
-          <w:sz w:val="20"/>
-          <w:szCs w:val="20"/>
-        </w:rPr>
-        <w:t>page</w:t>
-      </w:r>
-    </w:p>
-    <w:p>
-      <w:pPr>
-        <w:pStyle w:val="ListBullet"/>
-        <w:spacing w:after="100" w:line="240" w:lineRule="auto"/>
-        <w:rPr>
-          <w:sz w:val="20"/>
-          <w:szCs w:val="20"/>
-        </w:rPr>
-      </w:pPr>
-      <w:r>
-        <w:rPr>
-          <w:sz w:val="20"/>
-          <w:szCs w:val="20"/>
-        </w:rPr>
-        <w:t>W</w:t>
-      </w:r>
-      <w:r>
-        <w:rPr>
-          <w:sz w:val="20"/>
-          <w:szCs w:val="20"/>
-        </w:rPr>
-        <w:t xml:space="preserve">rote guide for running </w:t>
-      </w:r>
-      <w:r>
-        <w:rPr>
-          <w:sz w:val="20"/>
-          <w:szCs w:val="20"/>
-        </w:rPr>
-        <w:t xml:space="preserve">the </w:t>
-      </w:r>
-      <w:r>
-        <w:rPr>
-          <w:sz w:val="20"/>
-          <w:szCs w:val="20"/>
-        </w:rPr>
-        <w:t>automated tool (</w:t>
-      </w:r>
-      <w:r>
-        <w:rPr>
-          <w:sz w:val="20"/>
-          <w:szCs w:val="20"/>
-        </w:rPr>
-        <w:t xml:space="preserve">required </w:t>
-      </w:r>
-      <w:r>
-        <w:rPr>
-          <w:sz w:val="20"/>
-          <w:szCs w:val="20"/>
-        </w:rPr>
-        <w:t>software installation, commands to run, etc.)</w:t>
-      </w:r>
-      <w:r>
-        <w:rPr>
-          <w:sz w:val="20"/>
-          <w:szCs w:val="20"/>
-        </w:rPr>
-        <w:t>; documented algorithms using flowcharts and diagrams</w:t>
-      </w:r>
-    </w:p>
-    <w:p>
-      <w:pPr>
-        <w:pStyle w:val="ListBullet"/>
-        <w:spacing w:after="100" w:line="240" w:lineRule="auto"/>
-        <w:rPr>
-          <w:sz w:val="20"/>
-          <w:szCs w:val="20"/>
-        </w:rPr>
-      </w:pPr>
-      <w:r>
-        <w:rPr>
-          <w:sz w:val="20"/>
-          <w:szCs w:val="20"/>
-        </w:rPr>
-        <w:t>Used Python to write script that extracted network parameters from XML logs</w:t>
-      </w:r>
-    </w:p>
-    <w:p>
-      <w:pPr>
-        <w:pStyle w:val="ListBullet"/>
-        <w:spacing w:after="100" w:line="240" w:lineRule="auto"/>
-        <w:rPr>
-          <w:sz w:val="20"/>
-          <w:szCs w:val="20"/>
-        </w:rPr>
-      </w:pPr>
-      <w:r>
-        <w:rPr>
-          <w:sz w:val="20"/>
-          <w:szCs w:val="20"/>
-        </w:rPr>
-        <w:t xml:space="preserve">Presented algorithms and proof-of-concepts to </w:t>
-      </w:r>
-      <w:r>
-        <w:rPr>
-          <w:sz w:val="20"/>
-          <w:szCs w:val="20"/>
-        </w:rPr>
-        <w:t xml:space="preserve">the </w:t>
-      </w:r>
-      <w:r>
-        <w:rPr>
-          <w:sz w:val="20"/>
-          <w:szCs w:val="20"/>
-        </w:rPr>
-        <w:t xml:space="preserve">VP of </w:t>
-      </w:r>
-      <w:r>
-        <w:rPr>
-          <w:sz w:val="20"/>
-          <w:szCs w:val="20"/>
-        </w:rPr>
-        <w:t xml:space="preserve">Consumer </w:t>
-      </w:r>
-      <w:r>
-        <w:rPr>
-          <w:sz w:val="20"/>
-          <w:szCs w:val="20"/>
-        </w:rPr>
-        <w:t xml:space="preserve">Product </w:t>
-      </w:r>
-      <w:r>
-        <w:rPr>
-          <w:sz w:val="20"/>
-          <w:szCs w:val="20"/>
-        </w:rPr>
-        <w:t>Engineering</w:t>
-      </w:r>
-    </w:p>
-    <w:p>
-      <w:pPr>
-        <w:pStyle w:val="Heading2"/>
-        <w:rPr>
-          <w:sz w:val="20"/>
-          <w:szCs w:val="20"/>
-          <w:u w:val="single"/>
-        </w:rPr>
-      </w:pPr>
-      <w:r>
-        <w:rPr>
-          <w:caps w:val="0"/>
-          <w:sz w:val="20"/>
-          <w:szCs w:val="20"/>
-          <w:u w:val="single"/>
-        </w:rPr>
-        <w:t>Verizon</w:t>
-      </w:r>
-      <w:r>
-        <w:rPr>
-          <w:caps w:val="0"/>
-          <w:sz w:val="20"/>
-          <w:szCs w:val="20"/>
-        </w:rPr>
-        <w:t xml:space="preserve"> | </w:t>
-      </w:r>
-      <w:r>
-        <w:rPr>
-          <w:i/>
-          <w:caps w:val="0"/>
-          <w:sz w:val="20"/>
-          <w:szCs w:val="20"/>
-        </w:rPr>
-        <w:t>Technology &amp; Product Development Intern </w:t>
-      </w:r>
-      <w:r>
-        <w:rPr>
-          <w:caps w:val="0"/>
-          <w:sz w:val="20"/>
-          <w:szCs w:val="20"/>
-        </w:rPr>
-        <w:t>|</w:t>
-      </w:r>
-      <w:r>
-        <w:rPr>
-          <w:i/>
-          <w:caps w:val="0"/>
-          <w:sz w:val="20"/>
-          <w:szCs w:val="20"/>
-        </w:rPr>
-        <w:t> June 2020 – August 2020</w:t>
-      </w:r>
-      <w:r>
-        <w:rPr>
-          <w:caps w:val="0"/>
-          <w:sz w:val="20"/>
-          <w:szCs w:val="20"/>
-        </w:rPr>
-        <w:t xml:space="preserve"> | </w:t>
-      </w:r>
-      <w:r>
-        <w:rPr>
-          <w:i/>
-          <w:caps w:val="0"/>
-          <w:sz w:val="20"/>
-          <w:szCs w:val="20"/>
-        </w:rPr>
-        <w:t>Walnut Creek, CA (</w:t>
-      </w:r>
-      <w:r>
-        <w:rPr>
-          <w:i/>
-          <w:caps w:val="0"/>
-          <w:sz w:val="20"/>
-          <w:szCs w:val="20"/>
-        </w:rPr>
-        <w:t>Remote</w:t>
-      </w:r>
-      <w:r>
-        <w:rPr>
-          <w:i/>
-          <w:caps w:val="0"/>
-          <w:sz w:val="20"/>
-          <w:szCs w:val="20"/>
-        </w:rPr>
-        <w:t>)</w:t>
-      </w:r>
-      <w:r>
-        <w:rPr>
-          <w:i/>
-          <w:caps w:val="0"/>
-          <w:sz w:val="20"/>
-          <w:szCs w:val="20"/>
-        </w:rPr>
-        <w:t xml:space="preserve"> </w:t>
-      </w:r>
-      <w:r>
-        <w:rPr>
-          <w:caps w:val="0"/>
-          <w:sz w:val="20"/>
-          <w:szCs w:val="20"/>
-        </w:rPr>
-        <w:t>|</w:t>
-      </w:r>
-    </w:p>
-    <w:p>
-      <w:pPr>
-        <w:pStyle w:val="ListBullet"/>
-        <w:spacing w:after="100" w:line="240" w:lineRule="auto"/>
-        <w:rPr>
-          <w:sz w:val="20"/>
-          <w:szCs w:val="20"/>
-        </w:rPr>
-      </w:pPr>
-      <w:r>
-        <w:rPr>
-          <w:sz w:val="20"/>
-          <w:szCs w:val="20"/>
-        </w:rPr>
-        <w:t>Developed prototype Android app in Java using</w:t>
-      </w:r>
-      <w:r>
-        <w:rPr>
-          <w:sz w:val="20"/>
-          <w:szCs w:val="20"/>
-        </w:rPr>
-        <w:t xml:space="preserve"> new mapping SDKs</w:t>
-      </w:r>
-      <w:r>
-        <w:rPr>
-          <w:sz w:val="20"/>
-          <w:szCs w:val="20"/>
-        </w:rPr>
-        <w:t xml:space="preserve"> to demonstrate </w:t>
-      </w:r>
-      <w:r>
-        <w:rPr>
-          <w:sz w:val="20"/>
-          <w:szCs w:val="20"/>
-        </w:rPr>
-        <w:t xml:space="preserve">improvements to the Verizon Smart Family app; workflow </w:t>
-      </w:r>
-      <w:r>
-        <w:rPr>
-          <w:sz w:val="20"/>
-          <w:szCs w:val="20"/>
-        </w:rPr>
-        <w:t>included</w:t>
-      </w:r>
-      <w:r>
-        <w:rPr>
-          <w:sz w:val="20"/>
-          <w:szCs w:val="20"/>
-        </w:rPr>
-        <w:t xml:space="preserve"> </w:t>
-      </w:r>
-      <w:r>
-        <w:rPr>
-          <w:sz w:val="20"/>
-          <w:szCs w:val="20"/>
-        </w:rPr>
-        <w:t xml:space="preserve">SDKs research, </w:t>
-      </w:r>
-      <w:r>
-        <w:rPr>
-          <w:sz w:val="20"/>
-          <w:szCs w:val="20"/>
-        </w:rPr>
-        <w:t>user stories, wireframe designs, and proof-of-concepts</w:t>
-      </w:r>
-    </w:p>
-    <w:p>
-      <w:pPr>
-        <w:pStyle w:val="ListBullet"/>
-        <w:spacing w:after="100" w:line="240" w:lineRule="auto"/>
-        <w:rPr>
-          <w:sz w:val="20"/>
-          <w:szCs w:val="20"/>
-        </w:rPr>
-      </w:pPr>
-      <w:r>
-        <w:rPr>
-          <w:sz w:val="20"/>
-          <w:szCs w:val="20"/>
-        </w:rPr>
-        <w:t>Researched</w:t>
-      </w:r>
-      <w:r>
-        <w:rPr>
-          <w:sz w:val="20"/>
-          <w:szCs w:val="20"/>
-        </w:rPr>
-        <w:t xml:space="preserve"> </w:t>
-      </w:r>
-      <w:r>
-        <w:rPr>
-          <w:sz w:val="20"/>
-          <w:szCs w:val="20"/>
-        </w:rPr>
-        <w:t xml:space="preserve">customer feedback and app analytics </w:t>
-      </w:r>
-      <w:r>
-        <w:rPr>
-          <w:sz w:val="20"/>
-          <w:szCs w:val="20"/>
-        </w:rPr>
-        <w:t xml:space="preserve">in order </w:t>
-      </w:r>
-      <w:r>
-        <w:rPr>
-          <w:sz w:val="20"/>
-          <w:szCs w:val="20"/>
-        </w:rPr>
-        <w:t>to m</w:t>
-      </w:r>
-      <w:r>
-        <w:rPr>
-          <w:sz w:val="20"/>
-          <w:szCs w:val="20"/>
-        </w:rPr>
-        <w:t>a</w:t>
-      </w:r>
-      <w:r>
-        <w:rPr>
-          <w:sz w:val="20"/>
-          <w:szCs w:val="20"/>
-        </w:rPr>
-        <w:t>k</w:t>
-      </w:r>
-      <w:r>
-        <w:rPr>
-          <w:sz w:val="20"/>
-          <w:szCs w:val="20"/>
-        </w:rPr>
-        <w:t>e 19 feature recommendations</w:t>
-      </w:r>
-      <w:r>
-        <w:rPr>
-          <w:sz w:val="20"/>
-          <w:szCs w:val="20"/>
-        </w:rPr>
-        <w:t xml:space="preserve"> for the Verizon Smart Family app</w:t>
-      </w:r>
-      <w:r>
-        <w:rPr>
-          <w:sz w:val="20"/>
-          <w:szCs w:val="20"/>
-        </w:rPr>
-        <w:t xml:space="preserve">; </w:t>
-      </w:r>
-      <w:r>
-        <w:rPr>
-          <w:sz w:val="20"/>
-          <w:szCs w:val="20"/>
-        </w:rPr>
-        <w:t xml:space="preserve">performed feedback </w:t>
-      </w:r>
-      <w:r>
-        <w:rPr>
-          <w:sz w:val="20"/>
-          <w:szCs w:val="20"/>
-        </w:rPr>
-        <w:t>categoriz</w:t>
-      </w:r>
-      <w:r>
-        <w:rPr>
-          <w:sz w:val="20"/>
-          <w:szCs w:val="20"/>
-        </w:rPr>
-        <w:t xml:space="preserve">ation </w:t>
-      </w:r>
-      <w:r>
-        <w:rPr>
-          <w:sz w:val="20"/>
-          <w:szCs w:val="20"/>
-        </w:rPr>
-        <w:t xml:space="preserve">and </w:t>
-      </w:r>
-      <w:r>
-        <w:rPr>
-          <w:sz w:val="20"/>
-          <w:szCs w:val="20"/>
-        </w:rPr>
-        <w:t>developed Flask and Chart</w:t>
-      </w:r>
-      <w:r>
-        <w:rPr>
-          <w:sz w:val="20"/>
-          <w:szCs w:val="20"/>
-        </w:rPr>
-        <w:t>.js</w:t>
-      </w:r>
-      <w:r>
-        <w:rPr>
-          <w:sz w:val="20"/>
-          <w:szCs w:val="20"/>
-        </w:rPr>
-        <w:t xml:space="preserve"> program in order to </w:t>
-      </w:r>
-      <w:r>
-        <w:rPr>
-          <w:sz w:val="20"/>
-          <w:szCs w:val="20"/>
-        </w:rPr>
-        <w:t>visualiz</w:t>
-      </w:r>
-      <w:r>
-        <w:rPr>
-          <w:sz w:val="20"/>
-          <w:szCs w:val="20"/>
-        </w:rPr>
-        <w:t>e data</w:t>
-      </w:r>
-      <w:r>
-        <w:rPr>
-          <w:sz w:val="20"/>
-          <w:szCs w:val="20"/>
-        </w:rPr>
-        <w:t xml:space="preserve">; </w:t>
-      </w:r>
-      <w:r>
-        <w:rPr>
-          <w:sz w:val="20"/>
-          <w:szCs w:val="20"/>
-        </w:rPr>
-        <w:t xml:space="preserve">used </w:t>
-      </w:r>
-      <w:r>
-        <w:rPr>
-          <w:sz w:val="20"/>
-          <w:szCs w:val="20"/>
-        </w:rPr>
-        <w:t>diagramming tools</w:t>
-      </w:r>
-      <w:r>
-        <w:rPr>
-          <w:sz w:val="20"/>
-          <w:szCs w:val="20"/>
-        </w:rPr>
-        <w:t xml:space="preserve"> to </w:t>
-      </w:r>
-      <w:r>
-        <w:rPr>
-          <w:sz w:val="20"/>
-          <w:szCs w:val="20"/>
-        </w:rPr>
-        <w:t xml:space="preserve">document </w:t>
-      </w:r>
-      <w:r>
-        <w:rPr>
-          <w:sz w:val="20"/>
-          <w:szCs w:val="20"/>
-        </w:rPr>
-        <w:t>data processing workflow</w:t>
-      </w:r>
-    </w:p>
-    <w:p>
-      <w:pPr>
-        <w:pStyle w:val="ListBullet"/>
-        <w:spacing w:after="100" w:line="240" w:lineRule="auto"/>
-        <w:rPr>
-          <w:sz w:val="20"/>
-          <w:szCs w:val="20"/>
-        </w:rPr>
-      </w:pPr>
-      <w:r>
-        <w:rPr>
-          <w:sz w:val="20"/>
-          <w:szCs w:val="20"/>
-        </w:rPr>
-        <w:t xml:space="preserve">Presented my </w:t>
-      </w:r>
-      <w:r>
-        <w:rPr>
-          <w:sz w:val="20"/>
-          <w:szCs w:val="20"/>
-        </w:rPr>
-        <w:t>recommendations and demoed</w:t>
-      </w:r>
-      <w:r>
-        <w:rPr>
-          <w:sz w:val="20"/>
-          <w:szCs w:val="20"/>
-        </w:rPr>
-        <w:t xml:space="preserve"> prototype </w:t>
-      </w:r>
-      <w:r>
-        <w:rPr>
-          <w:sz w:val="20"/>
-          <w:szCs w:val="20"/>
-        </w:rPr>
-        <w:t xml:space="preserve">app </w:t>
-      </w:r>
-      <w:r>
-        <w:rPr>
-          <w:sz w:val="20"/>
-          <w:szCs w:val="20"/>
-        </w:rPr>
-        <w:t xml:space="preserve">to manager &amp; mentors, the product team, directors, and </w:t>
-      </w:r>
-      <w:r>
-        <w:rPr>
-          <w:sz w:val="20"/>
-          <w:szCs w:val="20"/>
-        </w:rPr>
-        <w:t xml:space="preserve">the </w:t>
-      </w:r>
-      <w:r>
-        <w:rPr>
-          <w:sz w:val="20"/>
-          <w:szCs w:val="20"/>
-        </w:rPr>
-        <w:t xml:space="preserve">VP of </w:t>
-      </w:r>
-      <w:r>
-        <w:rPr>
-          <w:sz w:val="20"/>
-          <w:szCs w:val="20"/>
-        </w:rPr>
-        <w:t>Product Development</w:t>
-      </w:r>
-    </w:p>
-    <w:p>
-      <w:pPr>
-        <w:pStyle w:val="Heading2"/>
-        <w:rPr>
-          <w:sz w:val="20"/>
-          <w:szCs w:val="20"/>
-          <w:u w:val="single"/>
-        </w:rPr>
-      </w:pPr>
-      <w:proofErr w:type="spellStart"/>
-      <w:r>
-        <w:rPr>
-          <w:caps w:val="0"/>
-          <w:sz w:val="20"/>
-          <w:szCs w:val="20"/>
-          <w:u w:val="single"/>
-        </w:rPr>
-        <w:t>VeeOne</w:t>
-      </w:r>
-      <w:proofErr w:type="spellEnd"/>
-      <w:r>
-        <w:rPr>
-          <w:caps w:val="0"/>
-          <w:sz w:val="20"/>
-          <w:szCs w:val="20"/>
-          <w:u w:val="single"/>
-        </w:rPr>
-        <w:t xml:space="preserve"> </w:t>
-      </w:r>
-      <w:r>
-        <w:rPr>
-          <w:caps w:val="0"/>
-          <w:sz w:val="20"/>
-          <w:szCs w:val="20"/>
-          <w:u w:val="single"/>
-        </w:rPr>
-        <w:t>Health</w:t>
-      </w:r>
-      <w:r>
-        <w:rPr>
-          <w:caps w:val="0"/>
-          <w:sz w:val="20"/>
-          <w:szCs w:val="20"/>
-        </w:rPr>
-        <w:t xml:space="preserve"> | </w:t>
-      </w:r>
-      <w:r>
-        <w:rPr>
-          <w:i/>
-          <w:caps w:val="0"/>
-          <w:sz w:val="20"/>
-          <w:szCs w:val="20"/>
-        </w:rPr>
-        <w:t>Android App Development Intern </w:t>
-      </w:r>
-      <w:r>
-        <w:rPr>
-          <w:caps w:val="0"/>
-          <w:sz w:val="20"/>
-          <w:szCs w:val="20"/>
-        </w:rPr>
-        <w:t>|</w:t>
-      </w:r>
-      <w:r>
-        <w:rPr>
-          <w:i/>
-          <w:caps w:val="0"/>
-          <w:sz w:val="20"/>
-          <w:szCs w:val="20"/>
-        </w:rPr>
-        <w:t> August 2019 – October 2019</w:t>
-      </w:r>
-      <w:r>
-        <w:rPr>
-          <w:caps w:val="0"/>
-          <w:sz w:val="20"/>
-          <w:szCs w:val="20"/>
-        </w:rPr>
-        <w:t xml:space="preserve"> | </w:t>
-      </w:r>
-      <w:r>
-        <w:rPr>
-          <w:i/>
-          <w:caps w:val="0"/>
-          <w:sz w:val="20"/>
-          <w:szCs w:val="20"/>
-        </w:rPr>
-        <w:t>Roseville, CA</w:t>
-      </w:r>
-      <w:r>
-        <w:rPr>
-          <w:i/>
-          <w:caps w:val="0"/>
-          <w:sz w:val="20"/>
-          <w:szCs w:val="20"/>
-        </w:rPr>
-        <w:t xml:space="preserve"> </w:t>
-      </w:r>
-      <w:r>
-        <w:rPr>
-          <w:i/>
-          <w:caps w:val="0"/>
-          <w:sz w:val="20"/>
-          <w:szCs w:val="20"/>
-        </w:rPr>
-        <w:t>(Remote)</w:t>
-      </w:r>
-      <w:r>
-        <w:rPr>
-          <w:caps w:val="0"/>
-          <w:sz w:val="20"/>
-          <w:szCs w:val="20"/>
-        </w:rPr>
-        <w:t xml:space="preserve"> |</w:t>
-      </w:r>
-    </w:p>
-    <w:p>
-      <w:pPr>
-        <w:pStyle w:val="ListBullet"/>
-        <w:spacing w:after="100" w:line="240" w:lineRule="auto"/>
-        <w:rPr>
-          <w:sz w:val="20"/>
-          <w:szCs w:val="20"/>
-        </w:rPr>
-      </w:pPr>
-      <w:r>
-        <w:rPr>
-          <w:sz w:val="20"/>
-          <w:szCs w:val="20"/>
-        </w:rPr>
-        <w:t>Tasked with developing an app (</w:t>
-      </w:r>
-      <w:proofErr w:type="spellStart"/>
-      <w:r>
-        <w:rPr>
-          <w:sz w:val="20"/>
-          <w:szCs w:val="20"/>
-        </w:rPr>
-        <w:t>VeeDoc</w:t>
-      </w:r>
-      <w:proofErr w:type="spellEnd"/>
-      <w:r>
-        <w:rPr>
-          <w:sz w:val="20"/>
-          <w:szCs w:val="20"/>
-        </w:rPr>
-        <w:t>) for telemedicine consultation between patient &amp; doctor</w:t>
-      </w:r>
-    </w:p>
-    <w:p>
-      <w:pPr>
-        <w:pStyle w:val="ListBullet"/>
-        <w:spacing w:after="100" w:line="240" w:lineRule="auto"/>
-        <w:rPr>
-          <w:sz w:val="20"/>
-          <w:szCs w:val="20"/>
-        </w:rPr>
-      </w:pPr>
-      <w:r>
-        <w:rPr>
-          <w:sz w:val="20"/>
-          <w:szCs w:val="20"/>
-        </w:rPr>
-        <w:t>R</w:t>
-      </w:r>
-      <w:r>
-        <w:rPr>
-          <w:sz w:val="20"/>
-          <w:szCs w:val="20"/>
-        </w:rPr>
-        <w:t>esponsible for developing the front-end using Java, including navigation between activities and fragments, in addition to implementing overall design &amp; layout</w:t>
-      </w:r>
-    </w:p>
-    <w:p>
-      <w:pPr>
-        <w:pStyle w:val="ListBullet"/>
-        <w:spacing w:after="100" w:line="240" w:lineRule="auto"/>
-        <w:rPr>
-          <w:sz w:val="20"/>
-          <w:szCs w:val="20"/>
-        </w:rPr>
-      </w:pPr>
-      <w:r>
-        <w:rPr>
-          <w:sz w:val="20"/>
-          <w:szCs w:val="20"/>
-        </w:rPr>
-        <w:t>Use of MVVM architecture; us</w:t>
-      </w:r>
-      <w:r>
-        <w:rPr>
-          <w:sz w:val="20"/>
-          <w:szCs w:val="20"/>
-        </w:rPr>
-        <w:t>e of</w:t>
-      </w:r>
-      <w:r>
-        <w:rPr>
-          <w:sz w:val="20"/>
-          <w:szCs w:val="20"/>
-        </w:rPr>
-        <w:t xml:space="preserve"> REST API for user authentication &amp; getting user information</w:t>
-      </w:r>
-    </w:p>
-    <w:p>
-      <w:pPr>
         <w:pStyle w:val="Heading1"/>
         <w:spacing w:before="200"/>
         <w:rPr>
@@ -2142,804 +2518,7 @@
           <w:sz w:val="24"/>
           <w:szCs w:val="24"/>
         </w:rPr>
-        <w:t>Research Experience</w:t>
-      </w:r>
-    </w:p>
-    <w:p>
-      <w:pPr>
-        <w:pStyle w:val="Heading2"/>
-        <w:rPr>
-          <w:caps w:val="0"/>
-          <w:sz w:val="20"/>
-          <w:szCs w:val="20"/>
-        </w:rPr>
-      </w:pPr>
-      <w:r>
-        <w:rPr>
-          <w:caps w:val="0"/>
-          <w:sz w:val="20"/>
-          <w:szCs w:val="20"/>
-          <w:u w:val="single"/>
-        </w:rPr>
-        <w:t>UC Davis</w:t>
-      </w:r>
-      <w:r>
-        <w:rPr>
-          <w:caps w:val="0"/>
-          <w:sz w:val="20"/>
-          <w:szCs w:val="20"/>
-          <w:u w:val="single"/>
-        </w:rPr>
-        <w:t xml:space="preserve"> </w:t>
-      </w:r>
-      <w:r>
-        <w:rPr>
-          <w:caps w:val="0"/>
-          <w:sz w:val="20"/>
-          <w:szCs w:val="20"/>
-        </w:rPr>
-        <w:t xml:space="preserve">| </w:t>
-      </w:r>
-      <w:r>
-        <w:rPr>
-          <w:i/>
-          <w:iCs/>
-          <w:caps w:val="0"/>
-          <w:sz w:val="20"/>
-          <w:szCs w:val="20"/>
-        </w:rPr>
-        <w:t>M</w:t>
-      </w:r>
-      <w:r>
-        <w:rPr>
-          <w:i/>
-          <w:iCs/>
-          <w:caps w:val="0"/>
-          <w:sz w:val="20"/>
-          <w:szCs w:val="20"/>
-        </w:rPr>
-        <w:t>achine Learning</w:t>
-      </w:r>
-      <w:r>
-        <w:rPr>
-          <w:i/>
-          <w:iCs/>
-          <w:caps w:val="0"/>
-          <w:sz w:val="20"/>
-          <w:szCs w:val="20"/>
-        </w:rPr>
-        <w:t xml:space="preserve"> Undergrad </w:t>
-      </w:r>
-      <w:r>
-        <w:rPr>
-          <w:i/>
-          <w:iCs/>
-          <w:caps w:val="0"/>
-          <w:sz w:val="20"/>
-          <w:szCs w:val="20"/>
-        </w:rPr>
-        <w:t xml:space="preserve">Research Assistant </w:t>
-      </w:r>
-      <w:r>
-        <w:rPr>
-          <w:caps w:val="0"/>
-          <w:sz w:val="20"/>
-          <w:szCs w:val="20"/>
-        </w:rPr>
-        <w:t xml:space="preserve">| </w:t>
-      </w:r>
-      <w:r>
-        <w:rPr>
-          <w:i/>
-          <w:iCs/>
-          <w:caps w:val="0"/>
-          <w:sz w:val="20"/>
-          <w:szCs w:val="20"/>
-        </w:rPr>
-        <w:t xml:space="preserve">October 2020 – </w:t>
-      </w:r>
-      <w:r>
-        <w:rPr>
-          <w:i/>
-          <w:iCs/>
-          <w:caps w:val="0"/>
-          <w:sz w:val="20"/>
-          <w:szCs w:val="20"/>
-        </w:rPr>
-        <w:t>October 2021</w:t>
-      </w:r>
-      <w:r>
-        <w:rPr>
-          <w:i/>
-          <w:iCs/>
-          <w:caps w:val="0"/>
-          <w:sz w:val="20"/>
-          <w:szCs w:val="20"/>
-        </w:rPr>
-        <w:t xml:space="preserve"> </w:t>
-      </w:r>
-      <w:r>
-        <w:rPr>
-          <w:caps w:val="0"/>
-          <w:sz w:val="20"/>
-          <w:szCs w:val="20"/>
-        </w:rPr>
-        <w:t xml:space="preserve">| </w:t>
-      </w:r>
-      <w:r>
-        <w:rPr>
-          <w:i/>
-          <w:iCs/>
-          <w:caps w:val="0"/>
-          <w:sz w:val="20"/>
-          <w:szCs w:val="20"/>
-        </w:rPr>
-        <w:t xml:space="preserve">Davis, CA (Remote) </w:t>
-      </w:r>
-      <w:r>
-        <w:rPr>
-          <w:caps w:val="0"/>
-          <w:sz w:val="20"/>
-          <w:szCs w:val="20"/>
-        </w:rPr>
-        <w:t>|</w:t>
-      </w:r>
-    </w:p>
-    <w:p>
-      <w:pPr>
-        <w:pStyle w:val="ListBullet"/>
-        <w:spacing w:after="100" w:line="240" w:lineRule="auto"/>
-        <w:rPr>
-          <w:sz w:val="20"/>
-          <w:szCs w:val="20"/>
-        </w:rPr>
-      </w:pPr>
-      <w:r>
-        <w:rPr>
-          <w:sz w:val="20"/>
-          <w:szCs w:val="20"/>
-        </w:rPr>
-        <w:t>C</w:t>
-      </w:r>
-      <w:r>
-        <w:rPr>
-          <w:sz w:val="20"/>
-          <w:szCs w:val="20"/>
-        </w:rPr>
-        <w:t>onduct</w:t>
-      </w:r>
-      <w:r>
-        <w:rPr>
-          <w:sz w:val="20"/>
-          <w:szCs w:val="20"/>
-        </w:rPr>
-        <w:t>ed</w:t>
-      </w:r>
-      <w:r>
-        <w:rPr>
-          <w:sz w:val="20"/>
-          <w:szCs w:val="20"/>
-        </w:rPr>
-        <w:t xml:space="preserve"> data analysis and deploy</w:t>
-      </w:r>
-      <w:r>
-        <w:rPr>
-          <w:sz w:val="20"/>
-          <w:szCs w:val="20"/>
-        </w:rPr>
-        <w:t>ed</w:t>
-      </w:r>
-      <w:r>
-        <w:rPr>
-          <w:sz w:val="20"/>
-          <w:szCs w:val="20"/>
-        </w:rPr>
-        <w:t xml:space="preserve"> machine learning techniques to </w:t>
-      </w:r>
-      <w:r>
-        <w:rPr>
-          <w:sz w:val="20"/>
-          <w:szCs w:val="20"/>
-        </w:rPr>
-        <w:t xml:space="preserve">extract </w:t>
-      </w:r>
-      <w:r>
-        <w:rPr>
-          <w:sz w:val="20"/>
-          <w:szCs w:val="20"/>
-        </w:rPr>
-        <w:t>exploitation</w:t>
-      </w:r>
-      <w:r>
-        <w:rPr>
-          <w:sz w:val="20"/>
-          <w:szCs w:val="20"/>
-        </w:rPr>
-        <w:t xml:space="preserve"> insights </w:t>
-      </w:r>
-      <w:r>
-        <w:rPr>
-          <w:sz w:val="20"/>
-          <w:szCs w:val="20"/>
-        </w:rPr>
-        <w:t xml:space="preserve">from </w:t>
-      </w:r>
-      <w:r>
-        <w:rPr>
-          <w:sz w:val="20"/>
-          <w:szCs w:val="20"/>
-        </w:rPr>
-        <w:t>threat intelligence feeds</w:t>
-      </w:r>
-      <w:r>
-        <w:rPr>
-          <w:sz w:val="20"/>
-          <w:szCs w:val="20"/>
-        </w:rPr>
-        <w:t xml:space="preserve">; </w:t>
-      </w:r>
-      <w:r>
-        <w:rPr>
-          <w:sz w:val="20"/>
-          <w:szCs w:val="20"/>
-        </w:rPr>
-        <w:t>participat</w:t>
-      </w:r>
-      <w:r>
-        <w:rPr>
-          <w:sz w:val="20"/>
-          <w:szCs w:val="20"/>
-        </w:rPr>
-        <w:t>ed</w:t>
-      </w:r>
-      <w:r>
-        <w:rPr>
-          <w:sz w:val="20"/>
-          <w:szCs w:val="20"/>
-        </w:rPr>
-        <w:t xml:space="preserve"> in </w:t>
-      </w:r>
-      <w:r>
-        <w:rPr>
-          <w:sz w:val="20"/>
-          <w:szCs w:val="20"/>
-        </w:rPr>
-        <w:t xml:space="preserve">the </w:t>
-      </w:r>
-      <w:r>
-        <w:rPr>
-          <w:sz w:val="20"/>
-          <w:szCs w:val="20"/>
-        </w:rPr>
-        <w:t>c</w:t>
-      </w:r>
-      <w:r>
-        <w:rPr>
-          <w:sz w:val="20"/>
-          <w:szCs w:val="20"/>
-        </w:rPr>
-        <w:t xml:space="preserve">ollaborative development of </w:t>
-      </w:r>
-      <w:r>
-        <w:rPr>
-          <w:sz w:val="20"/>
-          <w:szCs w:val="20"/>
-        </w:rPr>
-        <w:t xml:space="preserve">the </w:t>
-      </w:r>
-      <w:r>
-        <w:rPr>
-          <w:sz w:val="20"/>
-          <w:szCs w:val="20"/>
-        </w:rPr>
-        <w:t>machine learning pipeline, including data gathering</w:t>
-      </w:r>
-      <w:r>
-        <w:rPr>
-          <w:sz w:val="20"/>
-          <w:szCs w:val="20"/>
-        </w:rPr>
-        <w:t>/cleaning</w:t>
-      </w:r>
-      <w:r>
-        <w:rPr>
-          <w:sz w:val="20"/>
-          <w:szCs w:val="20"/>
-        </w:rPr>
-        <w:t>, feature extraction, and classification</w:t>
-      </w:r>
-      <w:r>
-        <w:rPr>
-          <w:sz w:val="20"/>
-          <w:szCs w:val="20"/>
-        </w:rPr>
-        <w:t xml:space="preserve">; </w:t>
-      </w:r>
-      <w:r>
-        <w:rPr>
-          <w:sz w:val="20"/>
-          <w:szCs w:val="20"/>
-        </w:rPr>
-        <w:t>us</w:t>
-      </w:r>
-      <w:r>
-        <w:rPr>
-          <w:sz w:val="20"/>
-          <w:szCs w:val="20"/>
-        </w:rPr>
-        <w:t>ed</w:t>
-      </w:r>
-      <w:r>
-        <w:rPr>
-          <w:sz w:val="20"/>
-          <w:szCs w:val="20"/>
-        </w:rPr>
-        <w:t xml:space="preserve"> Python libraries </w:t>
-      </w:r>
-      <w:r>
-        <w:rPr>
-          <w:sz w:val="20"/>
-          <w:szCs w:val="20"/>
-        </w:rPr>
-        <w:t xml:space="preserve">such as </w:t>
-      </w:r>
-      <w:r>
-        <w:rPr>
-          <w:sz w:val="20"/>
-          <w:szCs w:val="20"/>
-        </w:rPr>
-        <w:t>scikit-learn, pandas, Matplotlib, etc.</w:t>
-      </w:r>
-    </w:p>
-    <w:p>
-      <w:pPr>
-        <w:pStyle w:val="ListBullet"/>
-        <w:spacing w:after="100" w:line="240" w:lineRule="auto"/>
-        <w:rPr>
-          <w:sz w:val="20"/>
-          <w:szCs w:val="20"/>
-        </w:rPr>
-      </w:pPr>
-      <w:r>
-        <w:rPr>
-          <w:sz w:val="20"/>
-          <w:szCs w:val="20"/>
-        </w:rPr>
         <w:lastRenderedPageBreak/>
-        <w:t>A</w:t>
-      </w:r>
-      <w:r>
-        <w:rPr>
-          <w:sz w:val="20"/>
-          <w:szCs w:val="20"/>
-        </w:rPr>
-        <w:t>ssist</w:t>
-      </w:r>
-      <w:r>
-        <w:rPr>
-          <w:sz w:val="20"/>
-          <w:szCs w:val="20"/>
-        </w:rPr>
-        <w:t>ed</w:t>
-      </w:r>
-      <w:r>
-        <w:rPr>
-          <w:sz w:val="20"/>
-          <w:szCs w:val="20"/>
-        </w:rPr>
-        <w:t xml:space="preserve"> Professor Zubair Shafiq with writing </w:t>
-      </w:r>
-      <w:r>
-        <w:rPr>
-          <w:sz w:val="20"/>
-          <w:szCs w:val="20"/>
-        </w:rPr>
-        <w:t xml:space="preserve">a </w:t>
-      </w:r>
-      <w:r>
-        <w:rPr>
-          <w:sz w:val="20"/>
-          <w:szCs w:val="20"/>
-        </w:rPr>
-        <w:t xml:space="preserve">research paper on </w:t>
-      </w:r>
-      <w:r>
-        <w:rPr>
-          <w:sz w:val="20"/>
-          <w:szCs w:val="20"/>
-        </w:rPr>
-        <w:t>findings</w:t>
-      </w:r>
-      <w:r>
-        <w:rPr>
-          <w:sz w:val="20"/>
-          <w:szCs w:val="20"/>
-        </w:rPr>
-        <w:t xml:space="preserve">; work </w:t>
-      </w:r>
-      <w:r>
-        <w:rPr>
-          <w:sz w:val="20"/>
-          <w:szCs w:val="20"/>
-        </w:rPr>
-        <w:t xml:space="preserve">was </w:t>
-      </w:r>
-      <w:r>
-        <w:rPr>
-          <w:sz w:val="20"/>
-          <w:szCs w:val="20"/>
-        </w:rPr>
-        <w:t>done in collaboration with Siemens</w:t>
-      </w:r>
-    </w:p>
-    <w:p>
-      <w:pPr>
-        <w:pStyle w:val="ListBullet"/>
-        <w:spacing w:after="100" w:line="240" w:lineRule="auto"/>
-        <w:rPr>
-          <w:sz w:val="20"/>
-          <w:szCs w:val="20"/>
-        </w:rPr>
-      </w:pPr>
-      <w:r>
-        <w:rPr>
-          <w:sz w:val="20"/>
-          <w:szCs w:val="20"/>
-        </w:rPr>
-        <w:t>Gain</w:t>
-      </w:r>
-      <w:r>
-        <w:rPr>
-          <w:sz w:val="20"/>
-          <w:szCs w:val="20"/>
-        </w:rPr>
-        <w:t>ed</w:t>
-      </w:r>
-      <w:r>
-        <w:rPr>
-          <w:sz w:val="20"/>
-          <w:szCs w:val="20"/>
-        </w:rPr>
-        <w:t xml:space="preserve"> experience with using headless servers and </w:t>
-      </w:r>
-      <w:proofErr w:type="spellStart"/>
-      <w:r>
-        <w:rPr>
-          <w:sz w:val="20"/>
-          <w:szCs w:val="20"/>
-        </w:rPr>
-        <w:t>Jupyter</w:t>
-      </w:r>
-      <w:proofErr w:type="spellEnd"/>
-      <w:r>
-        <w:rPr>
-          <w:sz w:val="20"/>
-          <w:szCs w:val="20"/>
-        </w:rPr>
-        <w:t xml:space="preserve"> Notebook</w:t>
-      </w:r>
-    </w:p>
-    <w:p>
-      <w:pPr>
-        <w:pStyle w:val="Heading1"/>
-        <w:spacing w:before="200"/>
-        <w:rPr>
-          <w:sz w:val="24"/>
-          <w:szCs w:val="24"/>
-        </w:rPr>
-      </w:pPr>
-      <w:r>
-        <w:rPr>
-          <w:sz w:val="24"/>
-          <w:szCs w:val="24"/>
-        </w:rPr>
-        <w:t>Technical Proficiencies</w:t>
-      </w:r>
-    </w:p>
-    <w:p>
-      <w:pPr>
-        <w:pStyle w:val="ListBullet"/>
-        <w:spacing w:after="100" w:line="240" w:lineRule="auto"/>
-        <w:rPr>
-          <w:sz w:val="20"/>
-          <w:szCs w:val="20"/>
-        </w:rPr>
-      </w:pPr>
-      <w:r>
-        <w:rPr>
-          <w:sz w:val="20"/>
-          <w:szCs w:val="20"/>
-        </w:rPr>
-        <w:t xml:space="preserve">Python, </w:t>
-      </w:r>
-      <w:r>
-        <w:rPr>
-          <w:sz w:val="20"/>
-          <w:szCs w:val="20"/>
-        </w:rPr>
-        <w:t xml:space="preserve">C/C++, </w:t>
-      </w:r>
-      <w:r>
-        <w:rPr>
-          <w:sz w:val="20"/>
-          <w:szCs w:val="20"/>
-        </w:rPr>
-        <w:t xml:space="preserve">Java, </w:t>
-      </w:r>
-      <w:r>
-        <w:rPr>
-          <w:sz w:val="20"/>
-          <w:szCs w:val="20"/>
-        </w:rPr>
-        <w:t xml:space="preserve">Go, </w:t>
-      </w:r>
-      <w:r>
-        <w:rPr>
-          <w:sz w:val="20"/>
-          <w:szCs w:val="20"/>
-        </w:rPr>
-        <w:t>HTML/CSS/Java</w:t>
-      </w:r>
-      <w:r>
-        <w:rPr>
-          <w:sz w:val="20"/>
-          <w:szCs w:val="20"/>
-        </w:rPr>
-        <w:t>S</w:t>
-      </w:r>
-      <w:r>
-        <w:rPr>
-          <w:sz w:val="20"/>
-          <w:szCs w:val="20"/>
-        </w:rPr>
-        <w:t>cript</w:t>
-      </w:r>
-    </w:p>
-    <w:p>
-      <w:pPr>
-        <w:pStyle w:val="ListBullet"/>
-        <w:spacing w:after="100" w:line="240" w:lineRule="auto"/>
-        <w:rPr>
-          <w:sz w:val="20"/>
-          <w:szCs w:val="20"/>
-        </w:rPr>
-      </w:pPr>
-      <w:r>
-        <w:rPr>
-          <w:sz w:val="20"/>
-          <w:szCs w:val="20"/>
-        </w:rPr>
-        <w:t xml:space="preserve">Object Oriented Programming, </w:t>
-      </w:r>
-      <w:r>
-        <w:rPr>
-          <w:sz w:val="20"/>
-          <w:szCs w:val="20"/>
-        </w:rPr>
-        <w:t xml:space="preserve">Machine learning (e.g., scikit-learn), Data </w:t>
-      </w:r>
-      <w:r>
-        <w:rPr>
-          <w:sz w:val="20"/>
-          <w:szCs w:val="20"/>
-        </w:rPr>
-        <w:t>A</w:t>
-      </w:r>
-      <w:r>
-        <w:rPr>
-          <w:sz w:val="20"/>
-          <w:szCs w:val="20"/>
-        </w:rPr>
-        <w:t>nalysis</w:t>
-      </w:r>
-      <w:r>
-        <w:rPr>
-          <w:sz w:val="20"/>
-          <w:szCs w:val="20"/>
-        </w:rPr>
-        <w:t>/</w:t>
-      </w:r>
-      <w:r>
-        <w:rPr>
-          <w:sz w:val="20"/>
-          <w:szCs w:val="20"/>
-        </w:rPr>
-        <w:t>V</w:t>
-      </w:r>
-      <w:r>
-        <w:rPr>
-          <w:sz w:val="20"/>
-          <w:szCs w:val="20"/>
-        </w:rPr>
-        <w:t>isualization</w:t>
-      </w:r>
-      <w:r>
-        <w:rPr>
-          <w:sz w:val="20"/>
-          <w:szCs w:val="20"/>
-        </w:rPr>
-        <w:t xml:space="preserve"> (e.g., pandas, Matplotlib)</w:t>
-      </w:r>
-    </w:p>
-    <w:p>
-      <w:pPr>
-        <w:pStyle w:val="ListBullet"/>
-        <w:spacing w:after="100" w:line="240" w:lineRule="auto"/>
-        <w:rPr>
-          <w:sz w:val="20"/>
-          <w:szCs w:val="20"/>
-        </w:rPr>
-      </w:pPr>
-      <w:r>
-        <w:rPr>
-          <w:sz w:val="20"/>
-          <w:szCs w:val="20"/>
-        </w:rPr>
-        <w:t>Data Structures &amp; Algorithms</w:t>
-      </w:r>
-      <w:r>
-        <w:rPr>
-          <w:sz w:val="20"/>
-          <w:szCs w:val="20"/>
-        </w:rPr>
-        <w:t xml:space="preserve">, </w:t>
-      </w:r>
-      <w:r>
-        <w:rPr>
-          <w:sz w:val="20"/>
-          <w:szCs w:val="20"/>
-        </w:rPr>
-        <w:t>Android App Development</w:t>
-      </w:r>
-      <w:r>
-        <w:rPr>
-          <w:sz w:val="20"/>
-          <w:szCs w:val="20"/>
-        </w:rPr>
-        <w:t xml:space="preserve">, </w:t>
-      </w:r>
-      <w:r>
-        <w:rPr>
-          <w:sz w:val="20"/>
-          <w:szCs w:val="20"/>
-        </w:rPr>
-        <w:t>Computer Network</w:t>
-      </w:r>
-      <w:r>
-        <w:rPr>
-          <w:sz w:val="20"/>
-          <w:szCs w:val="20"/>
-        </w:rPr>
-        <w:t>s</w:t>
-      </w:r>
-    </w:p>
-    <w:p>
-      <w:pPr>
-        <w:pStyle w:val="ListBullet"/>
-        <w:spacing w:after="100" w:line="240" w:lineRule="auto"/>
-        <w:rPr>
-          <w:sz w:val="20"/>
-          <w:szCs w:val="20"/>
-        </w:rPr>
-      </w:pPr>
-      <w:r>
-        <w:rPr>
-          <w:sz w:val="20"/>
-          <w:szCs w:val="20"/>
-        </w:rPr>
-        <w:t>Command Line Interface, Git/GitHub</w:t>
-      </w:r>
-      <w:r>
-        <w:rPr>
-          <w:sz w:val="20"/>
-          <w:szCs w:val="20"/>
-        </w:rPr>
-        <w:t>, Linux, Agile</w:t>
-      </w:r>
-    </w:p>
-    <w:p>
-      <w:pPr>
-        <w:pStyle w:val="ListBullet"/>
-        <w:spacing w:after="100" w:line="240" w:lineRule="auto"/>
-        <w:rPr>
-          <w:sz w:val="20"/>
-          <w:szCs w:val="20"/>
-        </w:rPr>
-      </w:pPr>
-      <w:r>
-        <w:rPr>
-          <w:sz w:val="20"/>
-          <w:szCs w:val="20"/>
-        </w:rPr>
-        <w:t xml:space="preserve">Microsoft Office, </w:t>
-      </w:r>
-      <w:r>
-        <w:rPr>
-          <w:sz w:val="20"/>
-          <w:szCs w:val="20"/>
-        </w:rPr>
-        <w:t>G</w:t>
-      </w:r>
-      <w:r>
-        <w:rPr>
-          <w:sz w:val="20"/>
-          <w:szCs w:val="20"/>
-        </w:rPr>
-        <w:t>oogle</w:t>
-      </w:r>
-      <w:r>
-        <w:rPr>
-          <w:sz w:val="20"/>
-          <w:szCs w:val="20"/>
-        </w:rPr>
-        <w:t xml:space="preserve"> </w:t>
-      </w:r>
-      <w:r>
-        <w:rPr>
-          <w:sz w:val="20"/>
-          <w:szCs w:val="20"/>
-        </w:rPr>
-        <w:t>Workspace</w:t>
-      </w:r>
-      <w:r>
-        <w:rPr>
-          <w:sz w:val="20"/>
-          <w:szCs w:val="20"/>
-        </w:rPr>
-        <w:t xml:space="preserve">, Diagramming </w:t>
-      </w:r>
-      <w:r>
-        <w:rPr>
-          <w:sz w:val="20"/>
-          <w:szCs w:val="20"/>
-        </w:rPr>
-        <w:t>S</w:t>
-      </w:r>
-      <w:r>
-        <w:rPr>
-          <w:sz w:val="20"/>
-          <w:szCs w:val="20"/>
-        </w:rPr>
-        <w:t>oftware</w:t>
-      </w:r>
-      <w:r>
-        <w:rPr>
-          <w:sz w:val="20"/>
-          <w:szCs w:val="20"/>
-        </w:rPr>
-        <w:t xml:space="preserve"> (</w:t>
-      </w:r>
-      <w:proofErr w:type="spellStart"/>
-      <w:r>
-        <w:rPr>
-          <w:sz w:val="20"/>
-          <w:szCs w:val="20"/>
-        </w:rPr>
-        <w:t>Lucidchart</w:t>
-      </w:r>
-      <w:proofErr w:type="spellEnd"/>
-      <w:r>
-        <w:rPr>
-          <w:sz w:val="20"/>
-          <w:szCs w:val="20"/>
-        </w:rPr>
-        <w:t>, draw.io)</w:t>
-      </w:r>
-    </w:p>
-    <w:p>
-      <w:pPr>
-        <w:pStyle w:val="Heading1"/>
-        <w:spacing w:before="200"/>
-        <w:rPr>
-          <w:sz w:val="24"/>
-          <w:szCs w:val="24"/>
-        </w:rPr>
-      </w:pPr>
-      <w:r>
-        <w:rPr>
-          <w:sz w:val="24"/>
-          <w:szCs w:val="24"/>
-        </w:rPr>
         <w:t>Personal Projects</w:t>
       </w:r>
     </w:p>

</xml_diff>

<commit_message>
before starting vmware job
</commit_message>
<xml_diff>
--- a/Resume.docx
+++ b/Resume.docx
@@ -96,13 +96,6 @@
           <w:szCs w:val="20"/>
         </w:rPr>
         <w:t>taimurusca@gmail.com</w:t>
-      </w:r>
-      <w:r>
-        <w:rPr>
-          <w:sz w:val="20"/>
-          <w:szCs w:val="20"/>
-        </w:rPr>
-        <w:t xml:space="preserve"> | tkashif@ucdavis.edu</w:t>
       </w:r>
       <w:r>
         <w:rPr>
@@ -119,16 +112,7 @@
             <w:sz w:val="20"/>
             <w:szCs w:val="20"/>
           </w:rPr>
-          <w:t>www.linkedin.com/in/taimur-kashif</w:t>
-        </w:r>
-        <w:r>
-          <w:rPr>
-            <w:rStyle w:val="Hyperlink"/>
-            <w:rFonts w:cs="AppleSystemUIFont"/>
-            <w:sz w:val="20"/>
-            <w:szCs w:val="20"/>
-          </w:rPr>
-          <w:t>/</w:t>
+          <w:t>www.linkedin.com/in/taimur-kashif/</w:t>
         </w:r>
       </w:hyperlink>
       <w:r>
@@ -2270,14 +2254,14 @@
           <w:sz w:val="20"/>
           <w:szCs w:val="20"/>
         </w:rPr>
-        <w:t xml:space="preserve">C/C++, </w:t>
-      </w:r>
-      <w:r>
-        <w:rPr>
-          <w:sz w:val="20"/>
-          <w:szCs w:val="20"/>
-        </w:rPr>
-        <w:t xml:space="preserve">Go, </w:t>
+        <w:t>C/C++</w:t>
+      </w:r>
+      <w:r>
+        <w:rPr>
+          <w:sz w:val="20"/>
+          <w:szCs w:val="20"/>
+        </w:rPr>
+        <w:t xml:space="preserve">, </w:t>
       </w:r>
       <w:r>
         <w:rPr>

</xml_diff>

<commit_message>
working on adding new spring course
</commit_message>
<xml_diff>
--- a/Resume.docx
+++ b/Resume.docx
@@ -2356,22 +2356,6 @@
         </w:rPr>
         <w:t xml:space="preserve">, </w:t>
       </w:r>
-      <w:proofErr w:type="spellStart"/>
-      <w:r>
-        <w:rPr>
-          <w:sz w:val="20"/>
-          <w:szCs w:val="20"/>
-        </w:rPr>
-        <w:t>Jupyter</w:t>
-      </w:r>
-      <w:proofErr w:type="spellEnd"/>
-      <w:r>
-        <w:rPr>
-          <w:sz w:val="20"/>
-          <w:szCs w:val="20"/>
-        </w:rPr>
-        <w:t>, Anaconda</w:t>
-      </w:r>
     </w:p>
     <w:p>
       <w:pPr>
@@ -2382,19 +2366,28 @@
           <w:szCs w:val="20"/>
         </w:rPr>
       </w:pPr>
-      <w:r>
-        <w:rPr>
-          <w:sz w:val="20"/>
-          <w:szCs w:val="20"/>
-        </w:rPr>
-        <w:t>Command Line Interface, Git/GitHub</w:t>
-      </w:r>
-      <w:r>
-        <w:rPr>
-          <w:sz w:val="20"/>
-          <w:szCs w:val="20"/>
-        </w:rPr>
-        <w:t>, Linux, Agile</w:t>
+      <w:proofErr w:type="spellStart"/>
+      <w:r>
+        <w:rPr>
+          <w:sz w:val="20"/>
+          <w:szCs w:val="20"/>
+        </w:rPr>
+        <w:t>Jupyter</w:t>
+      </w:r>
+      <w:proofErr w:type="spellEnd"/>
+      <w:r>
+        <w:rPr>
+          <w:sz w:val="20"/>
+          <w:szCs w:val="20"/>
+        </w:rPr>
+        <w:t>, Anaconda</w:t>
+      </w:r>
+      <w:r>
+        <w:rPr>
+          <w:sz w:val="20"/>
+          <w:szCs w:val="20"/>
+        </w:rPr>
+        <w:t>, IntelliJ</w:t>
       </w:r>
     </w:p>
     <w:p>
@@ -2411,83 +2404,107 @@
           <w:sz w:val="20"/>
           <w:szCs w:val="20"/>
         </w:rPr>
-        <w:t xml:space="preserve">Microsoft Office, </w:t>
-      </w:r>
-      <w:r>
-        <w:rPr>
-          <w:sz w:val="20"/>
-          <w:szCs w:val="20"/>
-        </w:rPr>
-        <w:t>G</w:t>
-      </w:r>
-      <w:r>
-        <w:rPr>
-          <w:sz w:val="20"/>
-          <w:szCs w:val="20"/>
-        </w:rPr>
-        <w:t>oogle</w:t>
-      </w:r>
-      <w:r>
-        <w:rPr>
-          <w:sz w:val="20"/>
-          <w:szCs w:val="20"/>
-        </w:rPr>
-        <w:t xml:space="preserve"> </w:t>
-      </w:r>
-      <w:r>
-        <w:rPr>
-          <w:sz w:val="20"/>
-          <w:szCs w:val="20"/>
-        </w:rPr>
-        <w:t>Workspace</w:t>
-      </w:r>
-      <w:r>
-        <w:rPr>
-          <w:sz w:val="20"/>
-          <w:szCs w:val="20"/>
-        </w:rPr>
-        <w:t xml:space="preserve">, Diagramming </w:t>
-      </w:r>
-      <w:r>
-        <w:rPr>
-          <w:sz w:val="20"/>
-          <w:szCs w:val="20"/>
-        </w:rPr>
-        <w:t>S</w:t>
-      </w:r>
-      <w:r>
-        <w:rPr>
-          <w:sz w:val="20"/>
-          <w:szCs w:val="20"/>
-        </w:rPr>
-        <w:t>oftware</w:t>
-      </w:r>
-      <w:r>
-        <w:rPr>
-          <w:sz w:val="20"/>
-          <w:szCs w:val="20"/>
-        </w:rPr>
-        <w:t xml:space="preserve"> (</w:t>
-      </w:r>
-      <w:proofErr w:type="spellStart"/>
-      <w:r>
-        <w:rPr>
-          <w:sz w:val="20"/>
-          <w:szCs w:val="20"/>
-        </w:rPr>
-        <w:t>Lucidchart</w:t>
-      </w:r>
-      <w:proofErr w:type="spellEnd"/>
-      <w:r>
-        <w:rPr>
-          <w:sz w:val="20"/>
-          <w:szCs w:val="20"/>
-        </w:rPr>
-        <w:t>, draw.io)</w:t>
+        <w:t>Command Line Interface, Git/GitHub</w:t>
+      </w:r>
+      <w:r>
+        <w:rPr>
+          <w:sz w:val="20"/>
+          <w:szCs w:val="20"/>
+        </w:rPr>
+        <w:t>, Linux, Agile</w:t>
       </w:r>
     </w:p>
     <w:p>
       <w:pPr>
+        <w:pStyle w:val="ListBullet"/>
+        <w:spacing w:after="100" w:line="240" w:lineRule="auto"/>
+        <w:rPr>
+          <w:sz w:val="20"/>
+          <w:szCs w:val="20"/>
+        </w:rPr>
+      </w:pPr>
+      <w:r>
+        <w:rPr>
+          <w:sz w:val="20"/>
+          <w:szCs w:val="20"/>
+        </w:rPr>
+        <w:t xml:space="preserve">Microsoft Office, </w:t>
+      </w:r>
+      <w:r>
+        <w:rPr>
+          <w:sz w:val="20"/>
+          <w:szCs w:val="20"/>
+        </w:rPr>
+        <w:t>G</w:t>
+      </w:r>
+      <w:r>
+        <w:rPr>
+          <w:sz w:val="20"/>
+          <w:szCs w:val="20"/>
+        </w:rPr>
+        <w:t>oogle</w:t>
+      </w:r>
+      <w:r>
+        <w:rPr>
+          <w:sz w:val="20"/>
+          <w:szCs w:val="20"/>
+        </w:rPr>
+        <w:t xml:space="preserve"> </w:t>
+      </w:r>
+      <w:r>
+        <w:rPr>
+          <w:sz w:val="20"/>
+          <w:szCs w:val="20"/>
+        </w:rPr>
+        <w:t>Workspace</w:t>
+      </w:r>
+      <w:r>
+        <w:rPr>
+          <w:sz w:val="20"/>
+          <w:szCs w:val="20"/>
+        </w:rPr>
+        <w:t xml:space="preserve">, Diagramming </w:t>
+      </w:r>
+      <w:r>
+        <w:rPr>
+          <w:sz w:val="20"/>
+          <w:szCs w:val="20"/>
+        </w:rPr>
+        <w:t>S</w:t>
+      </w:r>
+      <w:r>
+        <w:rPr>
+          <w:sz w:val="20"/>
+          <w:szCs w:val="20"/>
+        </w:rPr>
+        <w:t>oftware</w:t>
+      </w:r>
+      <w:r>
+        <w:rPr>
+          <w:sz w:val="20"/>
+          <w:szCs w:val="20"/>
+        </w:rPr>
+        <w:t xml:space="preserve"> (</w:t>
+      </w:r>
+      <w:proofErr w:type="spellStart"/>
+      <w:r>
+        <w:rPr>
+          <w:sz w:val="20"/>
+          <w:szCs w:val="20"/>
+        </w:rPr>
+        <w:t>Lucidchart</w:t>
+      </w:r>
+      <w:proofErr w:type="spellEnd"/>
+      <w:r>
+        <w:rPr>
+          <w:sz w:val="20"/>
+          <w:szCs w:val="20"/>
+        </w:rPr>
+        <w:t>, draw.io)</w:t>
+      </w:r>
+    </w:p>
+    <w:p>
+      <w:pPr>
         <w:pStyle w:val="Heading1"/>
         <w:spacing w:before="200"/>
         <w:rPr>
@@ -2501,120 +2518,244 @@
           <w:szCs w:val="24"/>
         </w:rPr>
         <w:lastRenderedPageBreak/>
-        <w:t xml:space="preserve">Training Courses and </w:t>
-      </w:r>
-      <w:r>
+        <w:t>Training Courses</w:t>
+      </w:r>
+    </w:p>
+    <w:p>
+      <w:pPr>
+        <w:pStyle w:val="Heading2"/>
+        <w:rPr>
+          <w:i/>
+          <w:sz w:val="20"/>
+          <w:szCs w:val="20"/>
+        </w:rPr>
+      </w:pPr>
+      <w:r>
+        <w:rPr>
+          <w:caps w:val="0"/>
+          <w:sz w:val="20"/>
+          <w:szCs w:val="20"/>
+          <w:u w:val="single"/>
+        </w:rPr>
+        <w:t>Spring: Core Training</w:t>
+      </w:r>
+      <w:r>
+        <w:rPr>
+          <w:caps w:val="0"/>
+          <w:sz w:val="20"/>
+          <w:szCs w:val="20"/>
+        </w:rPr>
+        <w:t xml:space="preserve"> </w:t>
+      </w:r>
+      <w:r>
+        <w:rPr>
+          <w:caps w:val="0"/>
+          <w:sz w:val="20"/>
+          <w:szCs w:val="20"/>
+        </w:rPr>
+        <w:t>|</w:t>
+      </w:r>
+      <w:r>
+        <w:rPr>
+          <w:caps w:val="0"/>
+          <w:sz w:val="20"/>
+          <w:szCs w:val="20"/>
+        </w:rPr>
+        <w:t xml:space="preserve"> VMware Learning |</w:t>
+      </w:r>
+      <w:r>
+        <w:rPr>
+          <w:caps w:val="0"/>
+          <w:sz w:val="20"/>
+          <w:szCs w:val="20"/>
+        </w:rPr>
+        <w:t xml:space="preserve"> </w:t>
+      </w:r>
+      <w:r>
+        <w:rPr>
+          <w:i/>
+          <w:caps w:val="0"/>
+          <w:sz w:val="20"/>
+          <w:szCs w:val="20"/>
+        </w:rPr>
+        <w:t xml:space="preserve">July 2022 </w:t>
+      </w:r>
+      <w:r>
+        <w:rPr>
+          <w:i/>
+          <w:iCs/>
+          <w:caps w:val="0"/>
+          <w:sz w:val="20"/>
+          <w:szCs w:val="20"/>
+        </w:rPr>
+        <w:t xml:space="preserve">– </w:t>
+      </w:r>
+      <w:r>
+        <w:rPr>
+          <w:i/>
+          <w:iCs/>
+          <w:caps w:val="0"/>
+          <w:sz w:val="20"/>
+          <w:szCs w:val="20"/>
+        </w:rPr>
+        <w:t>Present</w:t>
+      </w:r>
+      <w:r>
+        <w:rPr>
+          <w:i/>
+          <w:caps w:val="0"/>
+          <w:sz w:val="20"/>
+          <w:szCs w:val="20"/>
+        </w:rPr>
+        <w:t xml:space="preserve"> </w:t>
+      </w:r>
+      <w:r>
+        <w:rPr>
+          <w:caps w:val="0"/>
+          <w:sz w:val="20"/>
+          <w:szCs w:val="20"/>
+        </w:rPr>
+        <w:t>|</w:t>
+      </w:r>
+    </w:p>
+    <w:p>
+      <w:pPr>
+        <w:pStyle w:val="ListBullet"/>
+        <w:spacing w:after="100" w:line="240" w:lineRule="auto"/>
+        <w:rPr>
+          <w:sz w:val="20"/>
+          <w:szCs w:val="20"/>
+        </w:rPr>
+      </w:pPr>
+      <w:r>
+        <w:rPr>
+          <w:sz w:val="20"/>
+          <w:szCs w:val="20"/>
+        </w:rPr>
+        <w:t>Gaining experience with Spring and Spring Boot, including aspects such as configuration, data access, REST, AOP, etc.</w:t>
+      </w:r>
+    </w:p>
+    <w:p>
+      <w:pPr>
+        <w:pStyle w:val="Heading2"/>
+        <w:rPr>
+          <w:i/>
+          <w:sz w:val="20"/>
+          <w:szCs w:val="20"/>
+        </w:rPr>
+      </w:pPr>
+      <w:r>
+        <w:rPr>
+          <w:caps w:val="0"/>
+          <w:sz w:val="20"/>
+          <w:szCs w:val="20"/>
+          <w:u w:val="single"/>
+        </w:rPr>
+        <w:t>Spring Framework 5: Beginner to Guru</w:t>
+      </w:r>
+      <w:r>
+        <w:rPr>
+          <w:caps w:val="0"/>
+          <w:sz w:val="20"/>
+          <w:szCs w:val="20"/>
+        </w:rPr>
+        <w:t xml:space="preserve"> |</w:t>
+      </w:r>
+      <w:r>
+        <w:rPr>
+          <w:caps w:val="0"/>
+          <w:sz w:val="20"/>
+          <w:szCs w:val="20"/>
+        </w:rPr>
+        <w:t xml:space="preserve"> Udemy |</w:t>
+      </w:r>
+      <w:r>
+        <w:rPr>
+          <w:caps w:val="0"/>
+          <w:sz w:val="20"/>
+          <w:szCs w:val="20"/>
+        </w:rPr>
+        <w:t xml:space="preserve"> </w:t>
+      </w:r>
+      <w:r>
+        <w:rPr>
+          <w:i/>
+          <w:caps w:val="0"/>
+          <w:sz w:val="20"/>
+          <w:szCs w:val="20"/>
+        </w:rPr>
+        <w:t xml:space="preserve">June 2022 </w:t>
+      </w:r>
+      <w:r>
+        <w:rPr>
+          <w:i/>
+          <w:iCs/>
+          <w:caps w:val="0"/>
+          <w:sz w:val="20"/>
+          <w:szCs w:val="20"/>
+        </w:rPr>
+        <w:t xml:space="preserve">– </w:t>
+      </w:r>
+      <w:r>
+        <w:rPr>
+          <w:i/>
+          <w:iCs/>
+          <w:caps w:val="0"/>
+          <w:sz w:val="20"/>
+          <w:szCs w:val="20"/>
+        </w:rPr>
+        <w:t>Present</w:t>
+      </w:r>
+      <w:r>
+        <w:rPr>
+          <w:i/>
+          <w:caps w:val="0"/>
+          <w:sz w:val="20"/>
+          <w:szCs w:val="20"/>
+        </w:rPr>
+        <w:t xml:space="preserve"> </w:t>
+      </w:r>
+      <w:r>
+        <w:rPr>
+          <w:caps w:val="0"/>
+          <w:sz w:val="20"/>
+          <w:szCs w:val="20"/>
+        </w:rPr>
+        <w:t>|</w:t>
+      </w:r>
+    </w:p>
+    <w:p>
+      <w:pPr>
+        <w:pStyle w:val="ListBullet"/>
+        <w:spacing w:after="100" w:line="240" w:lineRule="auto"/>
+        <w:rPr>
+          <w:sz w:val="20"/>
+          <w:szCs w:val="20"/>
+        </w:rPr>
+      </w:pPr>
+      <w:r>
+        <w:rPr>
+          <w:sz w:val="20"/>
+          <w:szCs w:val="20"/>
+        </w:rPr>
+        <w:t>Gaining introduction to Spring Framework 5, Spring Boot 2, Spring MVC, and Spring Data JPA</w:t>
+      </w:r>
+    </w:p>
+    <w:p>
+      <w:pPr>
+        <w:pStyle w:val="Heading1"/>
+        <w:spacing w:before="200"/>
         <w:rPr>
           <w:sz w:val="24"/>
           <w:szCs w:val="24"/>
         </w:rPr>
+      </w:pPr>
+      <w:r>
+        <w:rPr>
+          <w:sz w:val="24"/>
+          <w:szCs w:val="24"/>
+        </w:rPr>
         <w:t>Personal Projects</w:t>
-      </w:r>
-    </w:p>
-    <w:p>
-      <w:pPr>
-        <w:pStyle w:val="Heading2"/>
-        <w:rPr>
-          <w:i/>
-          <w:sz w:val="20"/>
-          <w:szCs w:val="20"/>
-        </w:rPr>
-      </w:pPr>
-      <w:r>
-        <w:rPr>
-          <w:caps w:val="0"/>
-          <w:sz w:val="20"/>
-          <w:szCs w:val="20"/>
-          <w:u w:val="single"/>
-        </w:rPr>
-        <w:t>Spring Framework 5: Beginner to Guru</w:t>
-      </w:r>
-      <w:r>
-        <w:rPr>
-          <w:caps w:val="0"/>
-          <w:sz w:val="20"/>
-          <w:szCs w:val="20"/>
-        </w:rPr>
-        <w:t xml:space="preserve"> |</w:t>
-      </w:r>
-      <w:r>
-        <w:rPr>
-          <w:caps w:val="0"/>
-          <w:sz w:val="20"/>
-          <w:szCs w:val="20"/>
-        </w:rPr>
-        <w:t xml:space="preserve"> Udemy |</w:t>
-      </w:r>
-      <w:r>
-        <w:rPr>
-          <w:caps w:val="0"/>
-          <w:sz w:val="20"/>
-          <w:szCs w:val="20"/>
-        </w:rPr>
-        <w:t xml:space="preserve"> </w:t>
-      </w:r>
-      <w:r>
-        <w:rPr>
-          <w:i/>
-          <w:caps w:val="0"/>
-          <w:sz w:val="20"/>
-          <w:szCs w:val="20"/>
-        </w:rPr>
-        <w:t xml:space="preserve">June 2022 </w:t>
-      </w:r>
-      <w:r>
-        <w:rPr>
-          <w:i/>
-          <w:iCs/>
-          <w:caps w:val="0"/>
-          <w:sz w:val="20"/>
-          <w:szCs w:val="20"/>
-        </w:rPr>
-        <w:t xml:space="preserve">– </w:t>
-      </w:r>
-      <w:r>
-        <w:rPr>
-          <w:i/>
-          <w:iCs/>
-          <w:caps w:val="0"/>
-          <w:sz w:val="20"/>
-          <w:szCs w:val="20"/>
-        </w:rPr>
-        <w:t>Present</w:t>
-      </w:r>
-      <w:r>
-        <w:rPr>
-          <w:i/>
-          <w:caps w:val="0"/>
-          <w:sz w:val="20"/>
-          <w:szCs w:val="20"/>
-        </w:rPr>
-        <w:t xml:space="preserve"> </w:t>
-      </w:r>
-      <w:r>
-        <w:rPr>
-          <w:caps w:val="0"/>
-          <w:sz w:val="20"/>
-          <w:szCs w:val="20"/>
-        </w:rPr>
-        <w:t>|</w:t>
-      </w:r>
-    </w:p>
-    <w:p>
-      <w:pPr>
-        <w:pStyle w:val="ListBullet"/>
-        <w:spacing w:after="100" w:line="240" w:lineRule="auto"/>
-        <w:rPr>
-          <w:sz w:val="20"/>
-          <w:szCs w:val="20"/>
-        </w:rPr>
-      </w:pPr>
-      <w:r>
-        <w:rPr>
-          <w:sz w:val="20"/>
-          <w:szCs w:val="20"/>
-        </w:rPr>
-        <w:t>Gaining introduction to Spring Framework 5, Spring Boot 2, Spring MVC, and Spring Data JPA</w:t>
       </w:r>
     </w:p>
     <w:p>
@@ -3103,126 +3244,6 @@
           <w:szCs w:val="20"/>
         </w:rPr>
         <w:t>, and Flask</w:t>
-      </w:r>
-    </w:p>
-    <w:p>
-      <w:pPr>
-        <w:pStyle w:val="Heading2"/>
-        <w:rPr>
-          <w:iCs/>
-          <w:sz w:val="20"/>
-          <w:szCs w:val="20"/>
-        </w:rPr>
-      </w:pPr>
-      <w:r>
-        <w:rPr>
-          <w:caps w:val="0"/>
-          <w:sz w:val="20"/>
-          <w:szCs w:val="20"/>
-          <w:u w:val="single"/>
-        </w:rPr>
-        <w:t>Arboretum Bytes</w:t>
-      </w:r>
-      <w:r>
-        <w:rPr>
-          <w:caps w:val="0"/>
-          <w:sz w:val="20"/>
-          <w:szCs w:val="20"/>
-        </w:rPr>
-        <w:t xml:space="preserve"> | </w:t>
-      </w:r>
-      <w:r>
-        <w:rPr>
-          <w:i/>
-          <w:caps w:val="0"/>
-          <w:sz w:val="20"/>
-          <w:szCs w:val="20"/>
-        </w:rPr>
-        <w:t>Podcast Co-Host</w:t>
-      </w:r>
-      <w:r>
-        <w:rPr>
-          <w:caps w:val="0"/>
-          <w:sz w:val="20"/>
-          <w:szCs w:val="20"/>
-        </w:rPr>
-        <w:t> |</w:t>
-      </w:r>
-      <w:r>
-        <w:rPr>
-          <w:caps w:val="0"/>
-          <w:sz w:val="20"/>
-          <w:szCs w:val="20"/>
-        </w:rPr>
-        <w:t xml:space="preserve"> </w:t>
-      </w:r>
-      <w:r>
-        <w:rPr>
-          <w:i/>
-          <w:iCs/>
-          <w:caps w:val="0"/>
-          <w:sz w:val="20"/>
-          <w:szCs w:val="20"/>
-        </w:rPr>
-        <w:t xml:space="preserve">February 2020 </w:t>
-      </w:r>
-      <w:r>
-        <w:rPr>
-          <w:i/>
-          <w:caps w:val="0"/>
-          <w:sz w:val="20"/>
-          <w:szCs w:val="20"/>
-        </w:rPr>
-        <w:t>–</w:t>
-      </w:r>
-      <w:r>
-        <w:rPr>
-          <w:i/>
-          <w:caps w:val="0"/>
-          <w:sz w:val="20"/>
-          <w:szCs w:val="20"/>
-        </w:rPr>
-        <w:t xml:space="preserve"> September 2020 </w:t>
-      </w:r>
-      <w:r>
-        <w:rPr>
-          <w:iCs/>
-          <w:caps w:val="0"/>
-          <w:sz w:val="20"/>
-          <w:szCs w:val="20"/>
-        </w:rPr>
-        <w:t>|</w:t>
-      </w:r>
-    </w:p>
-    <w:p>
-      <w:pPr>
-        <w:pStyle w:val="ListBullet"/>
-        <w:spacing w:after="100" w:line="240" w:lineRule="auto"/>
-        <w:rPr>
-          <w:sz w:val="20"/>
-          <w:szCs w:val="20"/>
-        </w:rPr>
-      </w:pPr>
-      <w:r>
-        <w:rPr>
-          <w:sz w:val="20"/>
-          <w:szCs w:val="20"/>
-        </w:rPr>
-        <w:t>Co-host</w:t>
-      </w:r>
-      <w:r>
-        <w:rPr>
-          <w:sz w:val="20"/>
-          <w:szCs w:val="20"/>
-        </w:rPr>
-        <w:t xml:space="preserve">ed </w:t>
-      </w:r>
-      <w:r>
-        <w:rPr>
-          <w:sz w:val="20"/>
-          <w:szCs w:val="20"/>
-        </w:rPr>
-        <w:t>podcast discussing various technologies and overall experience as a Computer Science student at UC Davis</w:t>
       </w:r>
     </w:p>
     <w:p>

</xml_diff>

<commit_message>
integrated new spring course and reformatted, need to finalize before submitting
</commit_message>
<xml_diff>
--- a/Resume.docx
+++ b/Resume.docx
@@ -478,7 +478,14 @@
           <w:sz w:val="20"/>
           <w:szCs w:val="20"/>
         </w:rPr>
-        <w:t>Python Programming; Data Structures &amp; Algorithms</w:t>
+        <w:t xml:space="preserve">Data Structures &amp; Algorithms; Algorithm Design and Analysis; </w:t>
+      </w:r>
+      <w:r>
+        <w:rPr>
+          <w:sz w:val="20"/>
+          <w:szCs w:val="20"/>
+        </w:rPr>
+        <w:t>Applied Data Science for Computer Scientists</w:t>
       </w:r>
       <w:r>
         <w:rPr>
@@ -492,27 +499,6 @@
           <w:sz w:val="20"/>
           <w:szCs w:val="20"/>
         </w:rPr>
-        <w:t xml:space="preserve">Algorithm Design and Analysis; </w:t>
-      </w:r>
-      <w:r>
-        <w:rPr>
-          <w:sz w:val="20"/>
-          <w:szCs w:val="20"/>
-        </w:rPr>
-        <w:t>Applied Data Science for Computer Scientists</w:t>
-      </w:r>
-      <w:r>
-        <w:rPr>
-          <w:sz w:val="20"/>
-          <w:szCs w:val="20"/>
-        </w:rPr>
-        <w:t xml:space="preserve">; </w:t>
-      </w:r>
-      <w:r>
-        <w:rPr>
-          <w:sz w:val="20"/>
-          <w:szCs w:val="20"/>
-        </w:rPr>
         <w:t>Machine Learning</w:t>
       </w:r>
       <w:r>
@@ -520,84 +506,14 @@
           <w:sz w:val="20"/>
           <w:szCs w:val="20"/>
         </w:rPr>
-        <w:t xml:space="preserve">; </w:t>
-      </w:r>
-      <w:r>
-        <w:rPr>
-          <w:sz w:val="20"/>
-          <w:szCs w:val="20"/>
-        </w:rPr>
-        <w:t>Operating Systems &amp; System Programming</w:t>
-      </w:r>
-      <w:r>
-        <w:rPr>
-          <w:sz w:val="20"/>
-          <w:szCs w:val="20"/>
-        </w:rPr>
-        <w:t xml:space="preserve">; </w:t>
-      </w:r>
-      <w:r>
-        <w:rPr>
-          <w:sz w:val="20"/>
-          <w:szCs w:val="20"/>
-        </w:rPr>
-        <w:t xml:space="preserve">Computer Networks; </w:t>
-      </w:r>
-      <w:r>
-        <w:rPr>
-          <w:sz w:val="20"/>
-          <w:szCs w:val="20"/>
-        </w:rPr>
-        <w:t xml:space="preserve">Computer Security; </w:t>
-      </w:r>
-      <w:r>
-        <w:rPr>
-          <w:sz w:val="20"/>
-          <w:szCs w:val="20"/>
-        </w:rPr>
-        <w:t>Computer Architecture</w:t>
-      </w:r>
-      <w:r>
-        <w:rPr>
-          <w:sz w:val="20"/>
-          <w:szCs w:val="20"/>
-        </w:rPr>
-        <w:t xml:space="preserve">; </w:t>
-      </w:r>
-      <w:r>
-        <w:rPr>
-          <w:sz w:val="20"/>
-          <w:szCs w:val="20"/>
-        </w:rPr>
-        <w:t xml:space="preserve">Probability and Statistical Modeling for CS; Theory of Computation; </w:t>
-      </w:r>
-      <w:r>
-        <w:rPr>
-          <w:sz w:val="20"/>
-          <w:szCs w:val="20"/>
-        </w:rPr>
-        <w:t>Marketing for the Technology-based Enterprise</w:t>
-      </w:r>
-      <w:r>
-        <w:rPr>
-          <w:sz w:val="20"/>
-          <w:szCs w:val="20"/>
-        </w:rPr>
-        <w:t>;</w:t>
-      </w:r>
-      <w:r>
-        <w:rPr>
-          <w:sz w:val="20"/>
-          <w:szCs w:val="20"/>
-        </w:rPr>
-        <w:t xml:space="preserve"> </w:t>
-      </w:r>
-      <w:r>
-        <w:rPr>
-          <w:sz w:val="20"/>
-          <w:szCs w:val="20"/>
-        </w:rPr>
-        <w:t>Evaluating User Interactions with Computing Artifacts</w:t>
+        <w:t xml:space="preserve">; Operating Systems &amp; System Programming; </w:t>
+      </w:r>
+      <w:r>
+        <w:rPr>
+          <w:sz w:val="20"/>
+          <w:szCs w:val="20"/>
+        </w:rPr>
+        <w:t>Computer Networks; Computer Security; Computer Architecture</w:t>
       </w:r>
     </w:p>
     <w:p>
@@ -2230,11 +2146,108 @@
           <w:sz w:val="24"/>
           <w:szCs w:val="24"/>
         </w:rPr>
-        <w:t>Technical Proficiencies</w:t>
+        <w:t>Training Courses</w:t>
       </w:r>
     </w:p>
     <w:p>
       <w:pPr>
+        <w:pStyle w:val="Heading2"/>
+        <w:rPr>
+          <w:i/>
+          <w:sz w:val="20"/>
+          <w:szCs w:val="20"/>
+        </w:rPr>
+      </w:pPr>
+      <w:r>
+        <w:rPr>
+          <w:caps w:val="0"/>
+          <w:sz w:val="20"/>
+          <w:szCs w:val="20"/>
+          <w:u w:val="single"/>
+        </w:rPr>
+        <w:t>Spring: Core Training</w:t>
+      </w:r>
+      <w:r>
+        <w:rPr>
+          <w:caps w:val="0"/>
+          <w:sz w:val="20"/>
+          <w:szCs w:val="20"/>
+        </w:rPr>
+        <w:t xml:space="preserve"> </w:t>
+      </w:r>
+      <w:r>
+        <w:rPr>
+          <w:caps w:val="0"/>
+          <w:sz w:val="20"/>
+          <w:szCs w:val="20"/>
+        </w:rPr>
+        <w:t>|</w:t>
+      </w:r>
+      <w:r>
+        <w:rPr>
+          <w:caps w:val="0"/>
+          <w:sz w:val="20"/>
+          <w:szCs w:val="20"/>
+        </w:rPr>
+        <w:t xml:space="preserve"> VMware Learning |</w:t>
+      </w:r>
+      <w:r>
+        <w:rPr>
+          <w:caps w:val="0"/>
+          <w:sz w:val="20"/>
+          <w:szCs w:val="20"/>
+        </w:rPr>
+        <w:t xml:space="preserve"> </w:t>
+      </w:r>
+      <w:r>
+        <w:rPr>
+          <w:i/>
+          <w:caps w:val="0"/>
+          <w:sz w:val="20"/>
+          <w:szCs w:val="20"/>
+        </w:rPr>
+        <w:t xml:space="preserve">July 2022 </w:t>
+      </w:r>
+      <w:r>
+        <w:rPr>
+          <w:i/>
+          <w:iCs/>
+          <w:caps w:val="0"/>
+          <w:sz w:val="20"/>
+          <w:szCs w:val="20"/>
+        </w:rPr>
+        <w:t xml:space="preserve">– </w:t>
+      </w:r>
+      <w:r>
+        <w:rPr>
+          <w:i/>
+          <w:iCs/>
+          <w:caps w:val="0"/>
+          <w:sz w:val="20"/>
+          <w:szCs w:val="20"/>
+        </w:rPr>
+        <w:t>Present</w:t>
+      </w:r>
+      <w:r>
+        <w:rPr>
+          <w:i/>
+          <w:caps w:val="0"/>
+          <w:sz w:val="20"/>
+          <w:szCs w:val="20"/>
+        </w:rPr>
+        <w:t xml:space="preserve"> </w:t>
+      </w:r>
+      <w:r>
+        <w:rPr>
+          <w:caps w:val="0"/>
+          <w:sz w:val="20"/>
+          <w:szCs w:val="20"/>
+        </w:rPr>
+        <w:t>|</w:t>
+      </w:r>
+    </w:p>
+    <w:p>
+      <w:pPr>
         <w:pStyle w:val="ListBullet"/>
         <w:spacing w:after="100" w:line="240" w:lineRule="auto"/>
         <w:rPr>
@@ -2247,46 +2260,28 @@
           <w:sz w:val="20"/>
           <w:szCs w:val="20"/>
         </w:rPr>
-        <w:t xml:space="preserve">Python, Java, </w:t>
-      </w:r>
-      <w:r>
-        <w:rPr>
-          <w:sz w:val="20"/>
-          <w:szCs w:val="20"/>
-        </w:rPr>
-        <w:t>C/C++</w:t>
-      </w:r>
-      <w:r>
-        <w:rPr>
-          <w:sz w:val="20"/>
-          <w:szCs w:val="20"/>
-        </w:rPr>
-        <w:t xml:space="preserve">, </w:t>
-      </w:r>
-      <w:r>
-        <w:rPr>
-          <w:sz w:val="20"/>
-          <w:szCs w:val="20"/>
-        </w:rPr>
-        <w:t>HTML/CSS/Java</w:t>
-      </w:r>
-      <w:r>
-        <w:rPr>
-          <w:sz w:val="20"/>
-          <w:szCs w:val="20"/>
-        </w:rPr>
-        <w:t>S</w:t>
-      </w:r>
-      <w:r>
-        <w:rPr>
-          <w:sz w:val="20"/>
-          <w:szCs w:val="20"/>
-        </w:rPr>
-        <w:t>cript</w:t>
+        <w:t>Gaining experience with Spring and Spring Boot, including aspects such as configuration, data access, REST, AOP, etc.</w:t>
       </w:r>
     </w:p>
     <w:p>
       <w:pPr>
+        <w:pStyle w:val="Heading1"/>
+        <w:spacing w:before="200"/>
+        <w:rPr>
+          <w:sz w:val="24"/>
+          <w:szCs w:val="24"/>
+        </w:rPr>
+      </w:pPr>
+      <w:r>
+        <w:rPr>
+          <w:sz w:val="24"/>
+          <w:szCs w:val="24"/>
+        </w:rPr>
+        <w:t>Technical Proficiencies</w:t>
+      </w:r>
+    </w:p>
+    <w:p>
+      <w:pPr>
         <w:pStyle w:val="ListBullet"/>
         <w:spacing w:after="100" w:line="240" w:lineRule="auto"/>
         <w:rPr>
@@ -2299,6 +2294,55 @@
           <w:sz w:val="20"/>
           <w:szCs w:val="20"/>
         </w:rPr>
+        <w:t xml:space="preserve">Python, Java, </w:t>
+      </w:r>
+      <w:r>
+        <w:rPr>
+          <w:sz w:val="20"/>
+          <w:szCs w:val="20"/>
+        </w:rPr>
+        <w:t>C/C++</w:t>
+      </w:r>
+      <w:r>
+        <w:rPr>
+          <w:sz w:val="20"/>
+          <w:szCs w:val="20"/>
+        </w:rPr>
+        <w:t xml:space="preserve">, </w:t>
+      </w:r>
+      <w:r>
+        <w:rPr>
+          <w:sz w:val="20"/>
+          <w:szCs w:val="20"/>
+        </w:rPr>
+        <w:t>HTML/CSS/Java</w:t>
+      </w:r>
+      <w:r>
+        <w:rPr>
+          <w:sz w:val="20"/>
+          <w:szCs w:val="20"/>
+        </w:rPr>
+        <w:t>S</w:t>
+      </w:r>
+      <w:r>
+        <w:rPr>
+          <w:sz w:val="20"/>
+          <w:szCs w:val="20"/>
+        </w:rPr>
+        <w:t>cript</w:t>
+      </w:r>
+      <w:r>
+        <w:rPr>
+          <w:sz w:val="20"/>
+          <w:szCs w:val="20"/>
+        </w:rPr>
+        <w:t xml:space="preserve">, </w:t>
+      </w:r>
+      <w:r>
+        <w:rPr>
+          <w:sz w:val="20"/>
+          <w:szCs w:val="20"/>
+        </w:rPr>
         <w:t xml:space="preserve">Object Oriented Programming, </w:t>
       </w:r>
       <w:r>
@@ -2349,13 +2393,6 @@
         </w:rPr>
         <w:t>Machine learning (e.g., scikit-learn), Data Analysis/Visualization (e.g., pandas, Matplotlib)</w:t>
       </w:r>
-      <w:r>
-        <w:rPr>
-          <w:sz w:val="20"/>
-          <w:szCs w:val="20"/>
-        </w:rPr>
-        <w:t xml:space="preserve">, </w:t>
-      </w:r>
     </w:p>
     <w:p>
       <w:pPr>
@@ -2389,6 +2426,27 @@
         </w:rPr>
         <w:t>, IntelliJ</w:t>
       </w:r>
+      <w:r>
+        <w:rPr>
+          <w:sz w:val="20"/>
+          <w:szCs w:val="20"/>
+        </w:rPr>
+        <w:t xml:space="preserve">, </w:t>
+      </w:r>
+      <w:r>
+        <w:rPr>
+          <w:sz w:val="20"/>
+          <w:szCs w:val="20"/>
+        </w:rPr>
+        <w:t>Command Line Interface, Git/GitHub</w:t>
+      </w:r>
+      <w:r>
+        <w:rPr>
+          <w:sz w:val="20"/>
+          <w:szCs w:val="20"/>
+        </w:rPr>
+        <w:t>, Linux, Agile</w:t>
+      </w:r>
     </w:p>
     <w:p>
       <w:pPr>
@@ -2404,107 +2462,83 @@
           <w:sz w:val="20"/>
           <w:szCs w:val="20"/>
         </w:rPr>
-        <w:t>Command Line Interface, Git/GitHub</w:t>
-      </w:r>
-      <w:r>
-        <w:rPr>
-          <w:sz w:val="20"/>
-          <w:szCs w:val="20"/>
-        </w:rPr>
-        <w:t>, Linux, Agile</w:t>
+        <w:t xml:space="preserve">Microsoft Office, </w:t>
+      </w:r>
+      <w:r>
+        <w:rPr>
+          <w:sz w:val="20"/>
+          <w:szCs w:val="20"/>
+        </w:rPr>
+        <w:t>G</w:t>
+      </w:r>
+      <w:r>
+        <w:rPr>
+          <w:sz w:val="20"/>
+          <w:szCs w:val="20"/>
+        </w:rPr>
+        <w:t>oogle</w:t>
+      </w:r>
+      <w:r>
+        <w:rPr>
+          <w:sz w:val="20"/>
+          <w:szCs w:val="20"/>
+        </w:rPr>
+        <w:t xml:space="preserve"> </w:t>
+      </w:r>
+      <w:r>
+        <w:rPr>
+          <w:sz w:val="20"/>
+          <w:szCs w:val="20"/>
+        </w:rPr>
+        <w:t>Workspace</w:t>
+      </w:r>
+      <w:r>
+        <w:rPr>
+          <w:sz w:val="20"/>
+          <w:szCs w:val="20"/>
+        </w:rPr>
+        <w:t xml:space="preserve">, Diagramming </w:t>
+      </w:r>
+      <w:r>
+        <w:rPr>
+          <w:sz w:val="20"/>
+          <w:szCs w:val="20"/>
+        </w:rPr>
+        <w:t>S</w:t>
+      </w:r>
+      <w:r>
+        <w:rPr>
+          <w:sz w:val="20"/>
+          <w:szCs w:val="20"/>
+        </w:rPr>
+        <w:t>oftware</w:t>
+      </w:r>
+      <w:r>
+        <w:rPr>
+          <w:sz w:val="20"/>
+          <w:szCs w:val="20"/>
+        </w:rPr>
+        <w:t xml:space="preserve"> (</w:t>
+      </w:r>
+      <w:proofErr w:type="spellStart"/>
+      <w:r>
+        <w:rPr>
+          <w:sz w:val="20"/>
+          <w:szCs w:val="20"/>
+        </w:rPr>
+        <w:t>Lucidchart</w:t>
+      </w:r>
+      <w:proofErr w:type="spellEnd"/>
+      <w:r>
+        <w:rPr>
+          <w:sz w:val="20"/>
+          <w:szCs w:val="20"/>
+        </w:rPr>
+        <w:t>, draw.io)</w:t>
       </w:r>
     </w:p>
     <w:p>
       <w:pPr>
-        <w:pStyle w:val="ListBullet"/>
-        <w:spacing w:after="100" w:line="240" w:lineRule="auto"/>
-        <w:rPr>
-          <w:sz w:val="20"/>
-          <w:szCs w:val="20"/>
-        </w:rPr>
-      </w:pPr>
-      <w:r>
-        <w:rPr>
-          <w:sz w:val="20"/>
-          <w:szCs w:val="20"/>
-        </w:rPr>
-        <w:t xml:space="preserve">Microsoft Office, </w:t>
-      </w:r>
-      <w:r>
-        <w:rPr>
-          <w:sz w:val="20"/>
-          <w:szCs w:val="20"/>
-        </w:rPr>
-        <w:t>G</w:t>
-      </w:r>
-      <w:r>
-        <w:rPr>
-          <w:sz w:val="20"/>
-          <w:szCs w:val="20"/>
-        </w:rPr>
-        <w:t>oogle</w:t>
-      </w:r>
-      <w:r>
-        <w:rPr>
-          <w:sz w:val="20"/>
-          <w:szCs w:val="20"/>
-        </w:rPr>
-        <w:t xml:space="preserve"> </w:t>
-      </w:r>
-      <w:r>
-        <w:rPr>
-          <w:sz w:val="20"/>
-          <w:szCs w:val="20"/>
-        </w:rPr>
-        <w:t>Workspace</w:t>
-      </w:r>
-      <w:r>
-        <w:rPr>
-          <w:sz w:val="20"/>
-          <w:szCs w:val="20"/>
-        </w:rPr>
-        <w:t xml:space="preserve">, Diagramming </w:t>
-      </w:r>
-      <w:r>
-        <w:rPr>
-          <w:sz w:val="20"/>
-          <w:szCs w:val="20"/>
-        </w:rPr>
-        <w:t>S</w:t>
-      </w:r>
-      <w:r>
-        <w:rPr>
-          <w:sz w:val="20"/>
-          <w:szCs w:val="20"/>
-        </w:rPr>
-        <w:t>oftware</w:t>
-      </w:r>
-      <w:r>
-        <w:rPr>
-          <w:sz w:val="20"/>
-          <w:szCs w:val="20"/>
-        </w:rPr>
-        <w:t xml:space="preserve"> (</w:t>
-      </w:r>
-      <w:proofErr w:type="spellStart"/>
-      <w:r>
-        <w:rPr>
-          <w:sz w:val="20"/>
-          <w:szCs w:val="20"/>
-        </w:rPr>
-        <w:t>Lucidchart</w:t>
-      </w:r>
-      <w:proofErr w:type="spellEnd"/>
-      <w:r>
-        <w:rPr>
-          <w:sz w:val="20"/>
-          <w:szCs w:val="20"/>
-        </w:rPr>
-        <w:t>, draw.io)</w:t>
-      </w:r>
-    </w:p>
-    <w:p>
-      <w:pPr>
         <w:pStyle w:val="Heading1"/>
         <w:spacing w:before="200"/>
         <w:rPr>
@@ -2518,243 +2552,6 @@
           <w:szCs w:val="24"/>
         </w:rPr>
         <w:lastRenderedPageBreak/>
-        <w:t>Training Courses</w:t>
-      </w:r>
-    </w:p>
-    <w:p>
-      <w:pPr>
-        <w:pStyle w:val="Heading2"/>
-        <w:rPr>
-          <w:i/>
-          <w:sz w:val="20"/>
-          <w:szCs w:val="20"/>
-        </w:rPr>
-      </w:pPr>
-      <w:r>
-        <w:rPr>
-          <w:caps w:val="0"/>
-          <w:sz w:val="20"/>
-          <w:szCs w:val="20"/>
-          <w:u w:val="single"/>
-        </w:rPr>
-        <w:t>Spring: Core Training</w:t>
-      </w:r>
-      <w:r>
-        <w:rPr>
-          <w:caps w:val="0"/>
-          <w:sz w:val="20"/>
-          <w:szCs w:val="20"/>
-        </w:rPr>
-        <w:t xml:space="preserve"> </w:t>
-      </w:r>
-      <w:r>
-        <w:rPr>
-          <w:caps w:val="0"/>
-          <w:sz w:val="20"/>
-          <w:szCs w:val="20"/>
-        </w:rPr>
-        <w:t>|</w:t>
-      </w:r>
-      <w:r>
-        <w:rPr>
-          <w:caps w:val="0"/>
-          <w:sz w:val="20"/>
-          <w:szCs w:val="20"/>
-        </w:rPr>
-        <w:t xml:space="preserve"> VMware Learning |</w:t>
-      </w:r>
-      <w:r>
-        <w:rPr>
-          <w:caps w:val="0"/>
-          <w:sz w:val="20"/>
-          <w:szCs w:val="20"/>
-        </w:rPr>
-        <w:t xml:space="preserve"> </w:t>
-      </w:r>
-      <w:r>
-        <w:rPr>
-          <w:i/>
-          <w:caps w:val="0"/>
-          <w:sz w:val="20"/>
-          <w:szCs w:val="20"/>
-        </w:rPr>
-        <w:t xml:space="preserve">July 2022 </w:t>
-      </w:r>
-      <w:r>
-        <w:rPr>
-          <w:i/>
-          <w:iCs/>
-          <w:caps w:val="0"/>
-          <w:sz w:val="20"/>
-          <w:szCs w:val="20"/>
-        </w:rPr>
-        <w:t xml:space="preserve">– </w:t>
-      </w:r>
-      <w:r>
-        <w:rPr>
-          <w:i/>
-          <w:iCs/>
-          <w:caps w:val="0"/>
-          <w:sz w:val="20"/>
-          <w:szCs w:val="20"/>
-        </w:rPr>
-        <w:t>Present</w:t>
-      </w:r>
-      <w:r>
-        <w:rPr>
-          <w:i/>
-          <w:caps w:val="0"/>
-          <w:sz w:val="20"/>
-          <w:szCs w:val="20"/>
-        </w:rPr>
-        <w:t xml:space="preserve"> </w:t>
-      </w:r>
-      <w:r>
-        <w:rPr>
-          <w:caps w:val="0"/>
-          <w:sz w:val="20"/>
-          <w:szCs w:val="20"/>
-        </w:rPr>
-        <w:t>|</w:t>
-      </w:r>
-    </w:p>
-    <w:p>
-      <w:pPr>
-        <w:pStyle w:val="ListBullet"/>
-        <w:spacing w:after="100" w:line="240" w:lineRule="auto"/>
-        <w:rPr>
-          <w:sz w:val="20"/>
-          <w:szCs w:val="20"/>
-        </w:rPr>
-      </w:pPr>
-      <w:r>
-        <w:rPr>
-          <w:sz w:val="20"/>
-          <w:szCs w:val="20"/>
-        </w:rPr>
-        <w:t>Gaining experience with Spring and Spring Boot, including aspects such as configuration, data access, REST, AOP, etc.</w:t>
-      </w:r>
-    </w:p>
-    <w:p>
-      <w:pPr>
-        <w:pStyle w:val="Heading2"/>
-        <w:rPr>
-          <w:i/>
-          <w:sz w:val="20"/>
-          <w:szCs w:val="20"/>
-        </w:rPr>
-      </w:pPr>
-      <w:r>
-        <w:rPr>
-          <w:caps w:val="0"/>
-          <w:sz w:val="20"/>
-          <w:szCs w:val="20"/>
-          <w:u w:val="single"/>
-        </w:rPr>
-        <w:t>Spring Framework 5: Beginner to Guru</w:t>
-      </w:r>
-      <w:r>
-        <w:rPr>
-          <w:caps w:val="0"/>
-          <w:sz w:val="20"/>
-          <w:szCs w:val="20"/>
-        </w:rPr>
-        <w:t xml:space="preserve"> |</w:t>
-      </w:r>
-      <w:r>
-        <w:rPr>
-          <w:caps w:val="0"/>
-          <w:sz w:val="20"/>
-          <w:szCs w:val="20"/>
-        </w:rPr>
-        <w:t xml:space="preserve"> Udemy |</w:t>
-      </w:r>
-      <w:r>
-        <w:rPr>
-          <w:caps w:val="0"/>
-          <w:sz w:val="20"/>
-          <w:szCs w:val="20"/>
-        </w:rPr>
-        <w:t xml:space="preserve"> </w:t>
-      </w:r>
-      <w:r>
-        <w:rPr>
-          <w:i/>
-          <w:caps w:val="0"/>
-          <w:sz w:val="20"/>
-          <w:szCs w:val="20"/>
-        </w:rPr>
-        <w:t xml:space="preserve">June 2022 </w:t>
-      </w:r>
-      <w:r>
-        <w:rPr>
-          <w:i/>
-          <w:iCs/>
-          <w:caps w:val="0"/>
-          <w:sz w:val="20"/>
-          <w:szCs w:val="20"/>
-        </w:rPr>
-        <w:t xml:space="preserve">– </w:t>
-      </w:r>
-      <w:r>
-        <w:rPr>
-          <w:i/>
-          <w:iCs/>
-          <w:caps w:val="0"/>
-          <w:sz w:val="20"/>
-          <w:szCs w:val="20"/>
-        </w:rPr>
-        <w:t>Present</w:t>
-      </w:r>
-      <w:r>
-        <w:rPr>
-          <w:i/>
-          <w:caps w:val="0"/>
-          <w:sz w:val="20"/>
-          <w:szCs w:val="20"/>
-        </w:rPr>
-        <w:t xml:space="preserve"> </w:t>
-      </w:r>
-      <w:r>
-        <w:rPr>
-          <w:caps w:val="0"/>
-          <w:sz w:val="20"/>
-          <w:szCs w:val="20"/>
-        </w:rPr>
-        <w:t>|</w:t>
-      </w:r>
-    </w:p>
-    <w:p>
-      <w:pPr>
-        <w:pStyle w:val="ListBullet"/>
-        <w:spacing w:after="100" w:line="240" w:lineRule="auto"/>
-        <w:rPr>
-          <w:sz w:val="20"/>
-          <w:szCs w:val="20"/>
-        </w:rPr>
-      </w:pPr>
-      <w:r>
-        <w:rPr>
-          <w:sz w:val="20"/>
-          <w:szCs w:val="20"/>
-        </w:rPr>
-        <w:t>Gaining introduction to Spring Framework 5, Spring Boot 2, Spring MVC, and Spring Data JPA</w:t>
-      </w:r>
-    </w:p>
-    <w:p>
-      <w:pPr>
-        <w:pStyle w:val="Heading1"/>
-        <w:spacing w:before="200"/>
-        <w:rPr>
-          <w:sz w:val="24"/>
-          <w:szCs w:val="24"/>
-        </w:rPr>
-      </w:pPr>
-      <w:r>
-        <w:rPr>
-          <w:sz w:val="24"/>
-          <w:szCs w:val="24"/>
-        </w:rPr>
         <w:t>Personal Projects</w:t>
       </w:r>
     </w:p>

</xml_diff>

<commit_message>
finalized resume before team matching
</commit_message>
<xml_diff>
--- a/Resume.docx
+++ b/Resume.docx
@@ -1463,7 +1463,7 @@
           <w:sz w:val="20"/>
           <w:szCs w:val="20"/>
         </w:rPr>
-        <w:t>Android App Development Intern </w:t>
+        <w:t xml:space="preserve">Software Engineering Intern </w:t>
       </w:r>
       <w:r>
         <w:rPr>
@@ -1587,7 +1587,21 @@
           <w:sz w:val="20"/>
           <w:szCs w:val="20"/>
         </w:rPr>
-        <w:t>development (</w:t>
+        <w:t xml:space="preserve">development </w:t>
+      </w:r>
+      <w:r>
+        <w:rPr>
+          <w:sz w:val="20"/>
+          <w:szCs w:val="20"/>
+        </w:rPr>
+        <w:t xml:space="preserve">aspects </w:t>
+      </w:r>
+      <w:r>
+        <w:rPr>
+          <w:sz w:val="20"/>
+          <w:szCs w:val="20"/>
+        </w:rPr>
+        <w:t>(</w:t>
       </w:r>
       <w:r>
         <w:rPr>
@@ -2260,7 +2274,7 @@
           <w:sz w:val="20"/>
           <w:szCs w:val="20"/>
         </w:rPr>
-        <w:t>Gaining experience with Spring and Spring Boot, including aspects such as configuration, data access, REST, AOP, etc.</w:t>
+        <w:t>Gaining experience with Spring and Spring Boot</w:t>
       </w:r>
     </w:p>
     <w:p>

</xml_diff>